<commit_message>
contact form email extra check
</commit_message>
<xml_diff>
--- a/FEU1reporttemplate_projexam1.docx
+++ b/FEU1reporttemplate_projexam1.docx
@@ -1,12 +1,12 @@
 
 <file path=word/document.xml><?xml version="1.0" encoding="utf-8"?>
-<w:document xmlns:wpc="http://schemas.microsoft.com/office/word/2010/wordprocessingCanvas" xmlns:mc="http://schemas.openxmlformats.org/markup-compatibility/2006" xmlns:o="urn:schemas-microsoft-com:office:office" xmlns:r="http://schemas.openxmlformats.org/officeDocument/2006/relationships" xmlns:m="http://schemas.openxmlformats.org/officeDocument/2006/math" xmlns:v="urn:schemas-microsoft-com:vml" xmlns:wp14="http://schemas.microsoft.com/office/word/2010/wordprocessingDrawing" xmlns:wp="http://schemas.openxmlformats.org/drawingml/2006/wordprocessingDrawing" xmlns:w10="urn:schemas-microsoft-com:office:word" xmlns:w="http://schemas.openxmlformats.org/wordprocessingml/2006/main" xmlns:w14="http://schemas.microsoft.com/office/word/2010/wordml" xmlns:w15="http://schemas.microsoft.com/office/word/2012/wordml" xmlns:wpg="http://schemas.microsoft.com/office/word/2010/wordprocessingGroup" xmlns:wpi="http://schemas.microsoft.com/office/word/2010/wordprocessingInk" xmlns:wne="http://schemas.microsoft.com/office/word/2006/wordml" xmlns:wps="http://schemas.microsoft.com/office/word/2010/wordprocessingShape" mc:Ignorable="w14 w15 wp14">
+<w:document xmlns:ve="http://schemas.openxmlformats.org/markup-compatibility/2006" xmlns:o="urn:schemas-microsoft-com:office:office" xmlns:r="http://schemas.openxmlformats.org/officeDocument/2006/relationships" xmlns:m="http://schemas.openxmlformats.org/officeDocument/2006/math" xmlns:v="urn:schemas-microsoft-com:vml" xmlns:wp="http://schemas.openxmlformats.org/drawingml/2006/wordprocessingDrawing" xmlns:w10="urn:schemas-microsoft-com:office:word" xmlns:w="http://schemas.openxmlformats.org/wordprocessingml/2006/main" xmlns:wne="http://schemas.microsoft.com/office/word/2006/wordml">
   <w:body>
     <w:p>
       <w:r>
         <w:rPr>
           <w:noProof/>
-          <w:lang w:val="en-US"/>
+          <w:lang w:val="nb-NO" w:eastAsia="nb-NO"/>
         </w:rPr>
         <w:drawing>
           <wp:anchor distT="0" distB="0" distL="114300" distR="114300" simplePos="0" relativeHeight="251660288" behindDoc="1" locked="0" layoutInCell="1" allowOverlap="1">
@@ -43,7 +43,7 @@
                     <a:blip r:embed="rId8" cstate="print">
                       <a:extLst>
                         <a:ext uri="{28A0092B-C50C-407E-A947-70E740481C1C}">
-                          <a14:useLocalDpi xmlns:a14="http://schemas.microsoft.com/office/drawing/2010/main" val="0"/>
+                          <a14:useLocalDpi xmlns:a14="http://schemas.microsoft.com/office/drawing/2010/main" xmlns:wps="http://schemas.microsoft.com/office/word/2010/wordprocessingShape" xmlns:wpi="http://schemas.microsoft.com/office/word/2010/wordprocessingInk" xmlns:wpg="http://schemas.microsoft.com/office/word/2010/wordprocessingGroup" xmlns:w15="http://schemas.microsoft.com/office/word/2012/wordml" xmlns:w14="http://schemas.microsoft.com/office/word/2010/wordml" xmlns:w="http://schemas.openxmlformats.org/wordprocessingml/2006/main" xmlns:w10="urn:schemas-microsoft-com:office:word" xmlns:wp14="http://schemas.microsoft.com/office/word/2010/wordprocessingDrawing" xmlns:v="urn:schemas-microsoft-com:vml" xmlns:o="urn:schemas-microsoft-com:office:office" xmlns:mc="http://schemas.openxmlformats.org/markup-compatibility/2006" xmlns:wpc="http://schemas.microsoft.com/office/word/2010/wordprocessingCanvas" xmlns="" val="0"/>
                         </a:ext>
                       </a:extLst>
                     </a:blip>
@@ -111,13 +111,6 @@
           <w:sz w:val="72"/>
           <w:szCs w:val="72"/>
         </w:rPr>
-        <w:t xml:space="preserve"> </w:t>
-      </w:r>
-      <w:r>
-        <w:rPr>
-          <w:sz w:val="72"/>
-          <w:szCs w:val="72"/>
-        </w:rPr>
         <w:t>1</w:t>
       </w:r>
     </w:p>
@@ -146,7 +139,7 @@
           <w:sz w:val="56"/>
           <w:szCs w:val="56"/>
         </w:rPr>
-        <w:t>Student Name</w:t>
+        <w:t>Håkon Aarstad Pedersen</w:t>
       </w:r>
     </w:p>
     <w:p>
@@ -175,7 +168,7 @@
           <w:noProof/>
           <w:sz w:val="56"/>
           <w:szCs w:val="56"/>
-          <w:lang w:val="en-US"/>
+          <w:lang w:val="nb-NO" w:eastAsia="nb-NO"/>
         </w:rPr>
         <w:drawing>
           <wp:anchor distT="0" distB="0" distL="114300" distR="114300" simplePos="0" relativeHeight="251659264" behindDoc="1" locked="0" layoutInCell="1" allowOverlap="1">
@@ -204,7 +197,7 @@
                     <a:blip r:embed="rId9" cstate="print">
                       <a:extLst>
                         <a:ext uri="{28A0092B-C50C-407E-A947-70E740481C1C}">
-                          <a14:useLocalDpi xmlns:a14="http://schemas.microsoft.com/office/drawing/2010/main" val="0"/>
+                          <a14:useLocalDpi xmlns:a14="http://schemas.microsoft.com/office/drawing/2010/main" xmlns:wps="http://schemas.microsoft.com/office/word/2010/wordprocessingShape" xmlns:wpi="http://schemas.microsoft.com/office/word/2010/wordprocessingInk" xmlns:wpg="http://schemas.microsoft.com/office/word/2010/wordprocessingGroup" xmlns:w15="http://schemas.microsoft.com/office/word/2012/wordml" xmlns:w14="http://schemas.microsoft.com/office/word/2010/wordml" xmlns:w="http://schemas.openxmlformats.org/wordprocessingml/2006/main" xmlns:w10="urn:schemas-microsoft-com:office:word" xmlns:wp14="http://schemas.microsoft.com/office/word/2010/wordprocessingDrawing" xmlns:v="urn:schemas-microsoft-com:vml" xmlns:o="urn:schemas-microsoft-com:office:office" xmlns:mc="http://schemas.openxmlformats.org/markup-compatibility/2006" xmlns:wpc="http://schemas.microsoft.com/office/word/2010/wordprocessingCanvas" xmlns="" val="0"/>
                         </a:ext>
                       </a:extLst>
                     </a:blip>
@@ -292,6 +285,433 @@
       <w:pPr>
         <w:pStyle w:val="Heading3"/>
         <w:rPr>
+          <w:color w:val="auto"/>
+        </w:rPr>
+      </w:pPr>
+      <w:r>
+        <w:rPr>
+          <w:color w:val="auto"/>
+        </w:rPr>
+        <w:t>When designing the website, I wanted to create a blog site that is more of a personal site instead of a “group” or “company” blog. So I decided that it would have a profile picture in the header that would represent the user posting the blogs on the page. To make users familiar with the bloggers intentions I also added a description/slogan text next to the profile picture that quickly will tell the user what the blog site is about.</w:t>
+      </w:r>
+    </w:p>
+    <w:p>
+      <w:pPr>
+        <w:rPr>
+          <w:rFonts w:asciiTheme="majorHAnsi" w:hAnsiTheme="majorHAnsi" w:cstheme="majorHAnsi"/>
+        </w:rPr>
+      </w:pPr>
+    </w:p>
+    <w:p>
+      <w:pPr>
+        <w:rPr>
+          <w:rFonts w:asciiTheme="majorHAnsi" w:hAnsiTheme="majorHAnsi" w:cstheme="majorHAnsi"/>
+        </w:rPr>
+      </w:pPr>
+      <w:r>
+        <w:rPr>
+          <w:rFonts w:asciiTheme="majorHAnsi" w:hAnsiTheme="majorHAnsi" w:cstheme="majorHAnsi"/>
+        </w:rPr>
+        <w:t xml:space="preserve">The menu is displayed at the top of the page in an inline display where the page you’re on is indicated by the button begin a little bigger than the other. It </w:t>
+      </w:r>
+      <w:r>
+        <w:rPr>
+          <w:rFonts w:asciiTheme="majorHAnsi" w:hAnsiTheme="majorHAnsi" w:cstheme="majorHAnsi"/>
+        </w:rPr>
+        <w:t>is inspired by the stoppers people usually use in books, as it stands out of a page telling readers that’s where they left it.</w:t>
+      </w:r>
+    </w:p>
+    <w:p>
+      <w:pPr>
+        <w:rPr>
+          <w:rFonts w:asciiTheme="majorHAnsi" w:hAnsiTheme="majorHAnsi" w:cstheme="majorHAnsi"/>
+        </w:rPr>
+      </w:pPr>
+    </w:p>
+    <w:p>
+      <w:pPr>
+        <w:rPr>
+          <w:rFonts w:asciiTheme="majorHAnsi" w:hAnsiTheme="majorHAnsi" w:cstheme="majorHAnsi"/>
+        </w:rPr>
+      </w:pPr>
+      <w:r>
+        <w:rPr>
+          <w:rFonts w:asciiTheme="majorHAnsi" w:hAnsiTheme="majorHAnsi" w:cstheme="majorHAnsi"/>
+        </w:rPr>
+        <w:t xml:space="preserve">The homepage displays a featured post selected by the blogger and also displays a carousel </w:t>
+      </w:r>
+      <w:r>
+        <w:rPr>
+          <w:rFonts w:asciiTheme="majorHAnsi" w:hAnsiTheme="majorHAnsi" w:cstheme="majorHAnsi"/>
+        </w:rPr>
+        <w:t>of the latest 4 posts</w:t>
+      </w:r>
+      <w:r>
+        <w:rPr>
+          <w:rFonts w:asciiTheme="majorHAnsi" w:hAnsiTheme="majorHAnsi" w:cstheme="majorHAnsi"/>
+        </w:rPr>
+        <w:t>.</w:t>
+      </w:r>
+      <w:r>
+        <w:rPr>
+          <w:rFonts w:asciiTheme="majorHAnsi" w:hAnsiTheme="majorHAnsi" w:cstheme="majorHAnsi"/>
+        </w:rPr>
+        <w:t xml:space="preserve"> The setup for the posts is split into 2 </w:t>
+      </w:r>
+      <w:r>
+        <w:rPr>
+          <w:rFonts w:asciiTheme="majorHAnsi" w:hAnsiTheme="majorHAnsi" w:cstheme="majorHAnsi"/>
+        </w:rPr>
+        <w:t>parts (</w:t>
+      </w:r>
+      <w:r>
+        <w:rPr>
+          <w:rFonts w:asciiTheme="majorHAnsi" w:hAnsiTheme="majorHAnsi" w:cstheme="majorHAnsi"/>
+        </w:rPr>
+        <w:t xml:space="preserve">desktop) 1 </w:t>
+      </w:r>
+      <w:r>
+        <w:rPr>
+          <w:rFonts w:asciiTheme="majorHAnsi" w:hAnsiTheme="majorHAnsi" w:cstheme="majorHAnsi"/>
+        </w:rPr>
+        <w:t>part (</w:t>
+      </w:r>
+      <w:r>
+        <w:rPr>
+          <w:rFonts w:asciiTheme="majorHAnsi" w:hAnsiTheme="majorHAnsi" w:cstheme="majorHAnsi"/>
+        </w:rPr>
+        <w:t>mobile). The featured image of the post giving the user a visual of what the post is about, and a title and short brief letting the user read the beginning of the post.</w:t>
+      </w:r>
+    </w:p>
+    <w:p>
+      <w:pPr>
+        <w:rPr>
+          <w:rFonts w:asciiTheme="majorHAnsi" w:hAnsiTheme="majorHAnsi" w:cstheme="majorHAnsi"/>
+        </w:rPr>
+      </w:pPr>
+    </w:p>
+    <w:p>
+      <w:pPr>
+        <w:rPr>
+          <w:rFonts w:asciiTheme="majorHAnsi" w:hAnsiTheme="majorHAnsi" w:cstheme="majorHAnsi"/>
+        </w:rPr>
+      </w:pPr>
+      <w:r>
+        <w:rPr>
+          <w:rFonts w:asciiTheme="majorHAnsi" w:hAnsiTheme="majorHAnsi" w:cstheme="majorHAnsi"/>
+        </w:rPr>
+        <w:t>The about page displays the profile picture in full size and a little text where the blogger informs the user about the purpose of the website. The picture can be chosen by the blogger, and does not need to be the profile picture.</w:t>
+      </w:r>
+    </w:p>
+    <w:p>
+      <w:pPr>
+        <w:rPr>
+          <w:rFonts w:asciiTheme="majorHAnsi" w:hAnsiTheme="majorHAnsi" w:cstheme="majorHAnsi"/>
+        </w:rPr>
+      </w:pPr>
+    </w:p>
+    <w:p>
+      <w:pPr>
+        <w:rPr>
+          <w:rFonts w:asciiTheme="majorHAnsi" w:hAnsiTheme="majorHAnsi" w:cstheme="majorHAnsi"/>
+        </w:rPr>
+      </w:pPr>
+      <w:r>
+        <w:rPr>
+          <w:rFonts w:asciiTheme="majorHAnsi" w:hAnsiTheme="majorHAnsi" w:cstheme="majorHAnsi"/>
+        </w:rPr>
+        <w:t>Blog page</w:t>
+      </w:r>
+      <w:r>
+        <w:rPr>
+          <w:rFonts w:asciiTheme="majorHAnsi" w:hAnsiTheme="majorHAnsi" w:cstheme="majorHAnsi"/>
+        </w:rPr>
+        <w:t xml:space="preserve"> display the 10 most recent posts by the author, but lets the user load more posts if needed until the page runs out of posts. It is designed to follow the setup of the homepage posts. That is so all posts are displayed the same way so the user can recognize easily what is a post or not.</w:t>
+      </w:r>
+    </w:p>
+    <w:p>
+      <w:pPr>
+        <w:rPr>
+          <w:rFonts w:asciiTheme="majorHAnsi" w:hAnsiTheme="majorHAnsi" w:cstheme="majorHAnsi"/>
+        </w:rPr>
+      </w:pPr>
+    </w:p>
+    <w:p>
+      <w:pPr>
+        <w:rPr>
+          <w:rFonts w:asciiTheme="majorHAnsi" w:hAnsiTheme="majorHAnsi" w:cstheme="majorHAnsi"/>
+        </w:rPr>
+      </w:pPr>
+      <w:r>
+        <w:rPr>
+          <w:rFonts w:asciiTheme="majorHAnsi" w:hAnsiTheme="majorHAnsi" w:cstheme="majorHAnsi"/>
+        </w:rPr>
+        <w:t>Post specific page display the featured image at the top as an intro to the post. And then the entirety of the wordpress post content. At the bottom of the post there is also some text saying who the post was written by, this is in support of multiple authors if there are more than one.</w:t>
+      </w:r>
+    </w:p>
+    <w:p>
+      <w:pPr>
+        <w:rPr>
+          <w:rFonts w:asciiTheme="majorHAnsi" w:hAnsiTheme="majorHAnsi" w:cstheme="majorHAnsi"/>
+        </w:rPr>
+      </w:pPr>
+    </w:p>
+    <w:p>
+      <w:pPr>
+        <w:rPr>
+          <w:rFonts w:asciiTheme="majorHAnsi" w:hAnsiTheme="majorHAnsi" w:cstheme="majorHAnsi"/>
+        </w:rPr>
+      </w:pPr>
+      <w:r>
+        <w:rPr>
+          <w:rFonts w:asciiTheme="majorHAnsi" w:hAnsiTheme="majorHAnsi" w:cstheme="majorHAnsi"/>
+        </w:rPr>
+        <w:t>The contact page is with a simple setup so the user easily can understand what to do in order to contact the author of the blog in case of questions or others things.</w:t>
+      </w:r>
+    </w:p>
+    <w:p>
+      <w:pPr>
+        <w:rPr>
+          <w:rFonts w:asciiTheme="majorHAnsi" w:hAnsiTheme="majorHAnsi" w:cstheme="majorHAnsi"/>
+        </w:rPr>
+      </w:pPr>
+    </w:p>
+    <w:p>
+      <w:pPr>
+        <w:rPr>
+          <w:rFonts w:asciiTheme="majorHAnsi" w:hAnsiTheme="majorHAnsi" w:cstheme="majorHAnsi"/>
+        </w:rPr>
+      </w:pPr>
+      <w:r>
+        <w:rPr>
+          <w:rFonts w:asciiTheme="majorHAnsi" w:hAnsiTheme="majorHAnsi" w:cstheme="majorHAnsi"/>
+        </w:rPr>
+        <w:t>Overall the pages follow the same structure with the main content in the middle of the page giving the user a good understanding of where to look for the main content of a page.</w:t>
+      </w:r>
+    </w:p>
+    <w:p>
+      <w:pPr>
+        <w:rPr>
+          <w:rFonts w:asciiTheme="majorHAnsi" w:hAnsiTheme="majorHAnsi" w:cstheme="majorHAnsi"/>
+        </w:rPr>
+      </w:pPr>
+    </w:p>
+    <w:p>
+      <w:pPr>
+        <w:rPr>
+          <w:rFonts w:asciiTheme="majorHAnsi" w:hAnsiTheme="majorHAnsi" w:cstheme="majorHAnsi"/>
+        </w:rPr>
+      </w:pPr>
+      <w:r>
+        <w:rPr>
+          <w:rFonts w:asciiTheme="majorHAnsi" w:hAnsiTheme="majorHAnsi" w:cstheme="majorHAnsi"/>
+        </w:rPr>
+        <w:t xml:space="preserve">The mobile design is in my own opinion a clean design that works really well on mobile. </w:t>
+      </w:r>
+      <w:r>
+        <w:rPr>
+          <w:rFonts w:asciiTheme="majorHAnsi" w:hAnsiTheme="majorHAnsi" w:cstheme="majorHAnsi"/>
+        </w:rPr>
+        <w:t>The design is easy to navigate around and it’s easy to find what you’re looking for.</w:t>
+      </w:r>
+      <w:r>
+        <w:rPr>
+          <w:rFonts w:asciiTheme="majorHAnsi" w:hAnsiTheme="majorHAnsi" w:cstheme="majorHAnsi"/>
+        </w:rPr>
+        <w:t xml:space="preserve"> Everything</w:t>
+      </w:r>
+      <w:r>
+        <w:rPr>
+          <w:rFonts w:asciiTheme="majorHAnsi" w:hAnsiTheme="majorHAnsi" w:cstheme="majorHAnsi"/>
+        </w:rPr>
+        <w:t xml:space="preserve"> is also big enough for the readability.</w:t>
+      </w:r>
+      <w:r>
+        <w:rPr>
+          <w:rFonts w:asciiTheme="majorHAnsi" w:hAnsiTheme="majorHAnsi" w:cstheme="majorHAnsi"/>
+        </w:rPr>
+        <w:t xml:space="preserve"> The carousel display showing 4 posts on the homepage works on the mobile design too, so I decided to keep it by just resizing the buttons</w:t>
+      </w:r>
+      <w:r>
+        <w:rPr>
+          <w:rFonts w:asciiTheme="majorHAnsi" w:hAnsiTheme="majorHAnsi" w:cstheme="majorHAnsi"/>
+        </w:rPr>
+        <w:t xml:space="preserve"> to be easy to access on mobile.</w:t>
+      </w:r>
+    </w:p>
+    <w:p/>
+    <w:p>
+      <w:pPr>
+        <w:rPr>
+          <w:rFonts w:asciiTheme="majorHAnsi" w:hAnsiTheme="majorHAnsi" w:cstheme="majorHAnsi"/>
+          <w:noProof/>
+        </w:rPr>
+      </w:pPr>
+      <w:r>
+        <w:rPr>
+          <w:rFonts w:asciiTheme="majorHAnsi" w:hAnsiTheme="majorHAnsi" w:cstheme="majorHAnsi"/>
+          <w:noProof/>
+        </w:rPr>
+        <w:t xml:space="preserve">Next time I would include some socials in the header, displayed as icons. </w:t>
+      </w:r>
+      <w:r>
+        <w:rPr>
+          <w:rFonts w:asciiTheme="majorHAnsi" w:hAnsiTheme="majorHAnsi" w:cstheme="majorHAnsi"/>
+          <w:noProof/>
+        </w:rPr>
+        <w:t>And I would include timestamps for the posts letting users know how old they are so they can tell if its still reliable.</w:t>
+      </w:r>
+    </w:p>
+    <w:p>
+      <w:pPr>
+        <w:rPr>
+          <w:rFonts w:ascii="Helvetica Neue Thin" w:hAnsi="Helvetica Neue Thin"/>
+          <w:noProof/>
+          <w:sz w:val="36"/>
+          <w:szCs w:val="36"/>
+        </w:rPr>
+      </w:pPr>
+    </w:p>
+    <w:p>
+      <w:pPr>
+        <w:pStyle w:val="Heading2"/>
+      </w:pPr>
+      <w:r>
+        <w:lastRenderedPageBreak/>
+        <w:t>Technical</w:t>
+      </w:r>
+    </w:p>
+    <w:p>
+      <w:pPr>
+        <w:pStyle w:val="Heading3"/>
+        <w:rPr>
+          <w:color w:val="auto"/>
+        </w:rPr>
+      </w:pPr>
+      <w:r>
+        <w:rPr>
+          <w:color w:val="auto"/>
+        </w:rPr>
+        <w:t xml:space="preserve">The technical part was quite alright to do, since I have made a few website before. I have created wordpress sites before but never used the rest api outside of the tasks we have been given. So I had to use the documentation for wordpress to know how to fetch certain things. </w:t>
+      </w:r>
+    </w:p>
+    <w:p>
+      <w:pPr>
+        <w:rPr>
+          <w:rFonts w:asciiTheme="majorHAnsi" w:hAnsiTheme="majorHAnsi" w:cstheme="majorHAnsi"/>
+          <w:noProof/>
+        </w:rPr>
+      </w:pPr>
+      <w:r>
+        <w:rPr>
+          <w:rFonts w:asciiTheme="majorHAnsi" w:hAnsiTheme="majorHAnsi" w:cstheme="majorHAnsi"/>
+          <w:noProof/>
+        </w:rPr>
+        <w:t>The data collected when fetching didn’t come with any featured image data by default. So in needed to read a little to figure out I needed to add _embedded to the fetch url. This was also needed to get the author of posts and the author tag only contained the number of authors instead of the name. The carousel was also something I hadnt done before. So I had to choose if I was going to use css to change between them, or if I should do it with javascript. I ended up choosing javascript allowing me to display a post based on its ID scrolling through the latest 4 posts.</w:t>
+      </w:r>
+    </w:p>
+    <w:p>
+      <w:pPr>
+        <w:rPr>
+          <w:rFonts w:asciiTheme="majorHAnsi" w:hAnsiTheme="majorHAnsi" w:cstheme="majorHAnsi"/>
+          <w:noProof/>
+        </w:rPr>
+      </w:pPr>
+    </w:p>
+    <w:p>
+      <w:pPr>
+        <w:rPr>
+          <w:rFonts w:asciiTheme="majorHAnsi" w:hAnsiTheme="majorHAnsi" w:cstheme="majorHAnsi"/>
+          <w:noProof/>
+        </w:rPr>
+      </w:pPr>
+      <w:r>
+        <w:rPr>
+          <w:rFonts w:asciiTheme="majorHAnsi" w:hAnsiTheme="majorHAnsi" w:cstheme="majorHAnsi"/>
+          <w:noProof/>
+        </w:rPr>
+        <w:t>I got some feedback that when scaling the page the slogan in the header would go under the picture causing it to align wrong. This is because the design didn’t have any specific tablet design. So I changed the meny for tablets making it take 100% width instead of 70% so the text would fit. And then I applied the mobile design a little earlier so smaller tablet screens would instead use the mobile layout. And from feedback and testing, that fixed the alignment problems.</w:t>
+      </w:r>
+    </w:p>
+    <w:p>
+      <w:pPr>
+        <w:rPr>
+          <w:rFonts w:asciiTheme="majorHAnsi" w:hAnsiTheme="majorHAnsi" w:cstheme="majorHAnsi"/>
+          <w:noProof/>
+        </w:rPr>
+      </w:pPr>
+    </w:p>
+    <w:p>
+      <w:pPr>
+        <w:rPr>
+          <w:rFonts w:asciiTheme="majorHAnsi" w:hAnsiTheme="majorHAnsi" w:cstheme="majorHAnsi"/>
+          <w:noProof/>
+        </w:rPr>
+      </w:pPr>
+      <w:r>
+        <w:rPr>
+          <w:rFonts w:asciiTheme="majorHAnsi" w:hAnsiTheme="majorHAnsi" w:cstheme="majorHAnsi"/>
+          <w:noProof/>
+        </w:rPr>
+        <w:t>For the validation for the contact form I simply checked if the inputs contained the specified amount of characters. And for the email most browsers have a validation for email by default if you change the input type to email. But for extra validation I check to see if the input includes a  @ aswell as a desired length</w:t>
+      </w:r>
+    </w:p>
+    <w:p>
+      <w:pPr>
+        <w:rPr>
+          <w:rFonts w:asciiTheme="majorHAnsi" w:hAnsiTheme="majorHAnsi" w:cstheme="majorHAnsi"/>
+          <w:noProof/>
+        </w:rPr>
+      </w:pPr>
+    </w:p>
+    <w:p>
+      <w:pPr>
+        <w:rPr>
+          <w:rFonts w:asciiTheme="majorHAnsi" w:hAnsiTheme="majorHAnsi" w:cstheme="majorHAnsi"/>
+          <w:noProof/>
+        </w:rPr>
+      </w:pPr>
+      <w:r>
+        <w:rPr>
+          <w:rFonts w:asciiTheme="majorHAnsi" w:hAnsiTheme="majorHAnsi" w:cstheme="majorHAnsi"/>
+          <w:noProof/>
+        </w:rPr>
+        <w:t>Next time I would like to try and add color selection through wordpress too, as that is something I’ve never tried. Making a page 100% customizable is a goal for the future. And its something I’m ex</w:t>
+      </w:r>
+      <w:r>
+        <w:rPr>
+          <w:rFonts w:asciiTheme="majorHAnsi" w:hAnsiTheme="majorHAnsi" w:cstheme="majorHAnsi"/>
+          <w:noProof/>
+        </w:rPr>
+        <w:t>c</w:t>
+      </w:r>
+      <w:r>
+        <w:rPr>
+          <w:rFonts w:asciiTheme="majorHAnsi" w:hAnsiTheme="majorHAnsi" w:cstheme="majorHAnsi"/>
+          <w:noProof/>
+        </w:rPr>
+        <w:t>ited to see If I can do.</w:t>
+      </w:r>
+    </w:p>
+    <w:p>
+      <w:pPr>
+        <w:rPr>
+          <w:noProof/>
+        </w:rPr>
+      </w:pPr>
+    </w:p>
+    <w:p>
+      <w:pPr>
+        <w:pStyle w:val="Heading2"/>
+      </w:pPr>
+      <w:r>
+        <w:t>WCAG guidelines, content management and SEO</w:t>
+      </w:r>
+    </w:p>
+    <w:p>
+      <w:pPr>
+        <w:pStyle w:val="Heading3"/>
+        <w:rPr>
           <w:b/>
           <w:color w:val="auto"/>
         </w:rPr>
@@ -327,21 +747,33 @@
           <w:b/>
           <w:color w:val="auto"/>
         </w:rPr>
-        <w:t>What</w:t>
-      </w:r>
-      <w:r>
+        <w:t>What was difficult/didn’t go well on the project</w:t>
+      </w:r>
+    </w:p>
+    <w:p>
+      <w:pPr>
+        <w:rPr>
+          <w:rFonts w:ascii="Helvetica Neue Thin" w:hAnsi="Helvetica Neue Thin"/>
+          <w:noProof/>
+          <w:sz w:val="36"/>
+          <w:szCs w:val="36"/>
+        </w:rPr>
+      </w:pPr>
+    </w:p>
+    <w:p>
+      <w:pPr>
+        <w:pStyle w:val="Heading3"/>
         <w:rPr>
           <w:b/>
           <w:color w:val="auto"/>
         </w:rPr>
-        <w:t xml:space="preserve"> was difficult/</w:t>
-      </w:r>
+      </w:pPr>
       <w:r>
         <w:rPr>
           <w:b/>
           <w:color w:val="auto"/>
         </w:rPr>
-        <w:t>didn’t go well on the project</w:t>
+        <w:t>What would you do differently next time</w:t>
       </w:r>
     </w:p>
     <w:p>
@@ -356,29 +788,6 @@
     </w:p>
     <w:p>
       <w:pPr>
-        <w:pStyle w:val="Heading3"/>
-        <w:rPr>
-          <w:b/>
-          <w:color w:val="auto"/>
-        </w:rPr>
-      </w:pPr>
-      <w:r>
-        <w:rPr>
-          <w:b/>
-          <w:color w:val="auto"/>
-        </w:rPr>
-        <w:t>What would you do differently next time</w:t>
-      </w:r>
-    </w:p>
-    <w:p>
-      <w:pPr>
-        <w:rPr>
-          <w:noProof/>
-        </w:rPr>
-      </w:pPr>
-    </w:p>
-    <w:p>
-      <w:pPr>
         <w:rPr>
           <w:rFonts w:ascii="Helvetica Neue Thin" w:hAnsi="Helvetica Neue Thin"/>
           <w:noProof/>
@@ -389,30 +798,6 @@
     </w:p>
     <w:p>
       <w:pPr>
-        <w:pStyle w:val="Heading2"/>
-      </w:pPr>
-      <w:r>
-        <w:t>Technical</w:t>
-      </w:r>
-    </w:p>
-    <w:p>
-      <w:pPr>
-        <w:pStyle w:val="Heading3"/>
-        <w:rPr>
-          <w:b/>
-          <w:color w:val="auto"/>
-        </w:rPr>
-      </w:pPr>
-      <w:r>
-        <w:rPr>
-          <w:b/>
-          <w:color w:val="auto"/>
-        </w:rPr>
-        <w:t>What went well on the project</w:t>
-      </w:r>
-    </w:p>
-    <w:p>
-      <w:pPr>
         <w:rPr>
           <w:rFonts w:ascii="Helvetica Neue Thin" w:hAnsi="Helvetica Neue Thin"/>
           <w:noProof/>
@@ -423,22 +808,6 @@
     </w:p>
     <w:p>
       <w:pPr>
-        <w:pStyle w:val="Heading3"/>
-        <w:rPr>
-          <w:b/>
-          <w:color w:val="auto"/>
-        </w:rPr>
-      </w:pPr>
-      <w:r>
-        <w:rPr>
-          <w:b/>
-          <w:color w:val="auto"/>
-        </w:rPr>
-        <w:t>What was difficult/didn’t go well on the project</w:t>
-      </w:r>
-    </w:p>
-    <w:p>
-      <w:pPr>
         <w:rPr>
           <w:rFonts w:ascii="Helvetica Neue Thin" w:hAnsi="Helvetica Neue Thin"/>
           <w:noProof/>
@@ -449,60 +818,6 @@
     </w:p>
     <w:p>
       <w:pPr>
-        <w:pStyle w:val="Heading3"/>
-        <w:rPr>
-          <w:b/>
-          <w:color w:val="auto"/>
-        </w:rPr>
-      </w:pPr>
-      <w:r>
-        <w:rPr>
-          <w:b/>
-          <w:color w:val="auto"/>
-        </w:rPr>
-        <w:t>What would you do differently next time</w:t>
-      </w:r>
-    </w:p>
-    <w:p>
-      <w:pPr>
-        <w:rPr>
-          <w:noProof/>
-        </w:rPr>
-      </w:pPr>
-    </w:p>
-    <w:p>
-      <w:pPr>
-        <w:rPr>
-          <w:noProof/>
-        </w:rPr>
-      </w:pPr>
-    </w:p>
-    <w:p>
-      <w:pPr>
-        <w:pStyle w:val="Heading2"/>
-      </w:pPr>
-      <w:r>
-        <w:t>WCAG guidelines, content management and SEO</w:t>
-      </w:r>
-    </w:p>
-    <w:p>
-      <w:pPr>
-        <w:pStyle w:val="Heading3"/>
-        <w:rPr>
-          <w:b/>
-          <w:color w:val="auto"/>
-        </w:rPr>
-      </w:pPr>
-      <w:r>
-        <w:rPr>
-          <w:b/>
-          <w:color w:val="auto"/>
-        </w:rPr>
-        <w:t>What went well on the project</w:t>
-      </w:r>
-    </w:p>
-    <w:p>
-      <w:pPr>
         <w:rPr>
           <w:rFonts w:ascii="Helvetica Neue Thin" w:hAnsi="Helvetica Neue Thin"/>
           <w:noProof/>
@@ -513,22 +828,6 @@
     </w:p>
     <w:p>
       <w:pPr>
-        <w:pStyle w:val="Heading3"/>
-        <w:rPr>
-          <w:b/>
-          <w:color w:val="auto"/>
-        </w:rPr>
-      </w:pPr>
-      <w:r>
-        <w:rPr>
-          <w:b/>
-          <w:color w:val="auto"/>
-        </w:rPr>
-        <w:t>What was difficult/didn’t go well on the project</w:t>
-      </w:r>
-    </w:p>
-    <w:p>
-      <w:pPr>
         <w:rPr>
           <w:rFonts w:ascii="Helvetica Neue Thin" w:hAnsi="Helvetica Neue Thin"/>
           <w:noProof/>
@@ -539,22 +838,6 @@
     </w:p>
     <w:p>
       <w:pPr>
-        <w:pStyle w:val="Heading3"/>
-        <w:rPr>
-          <w:b/>
-          <w:color w:val="auto"/>
-        </w:rPr>
-      </w:pPr>
-      <w:r>
-        <w:rPr>
-          <w:b/>
-          <w:color w:val="auto"/>
-        </w:rPr>
-        <w:t>What would you do differently next time</w:t>
-      </w:r>
-    </w:p>
-    <w:p>
-      <w:pPr>
         <w:rPr>
           <w:rFonts w:ascii="Helvetica Neue Thin" w:hAnsi="Helvetica Neue Thin"/>
           <w:noProof/>
@@ -615,70 +898,9 @@
     </w:p>
     <w:p>
       <w:pPr>
-        <w:rPr>
-          <w:rFonts w:ascii="Helvetica Neue Thin" w:hAnsi="Helvetica Neue Thin"/>
-          <w:noProof/>
-          <w:sz w:val="36"/>
-          <w:szCs w:val="36"/>
-        </w:rPr>
-      </w:pPr>
-    </w:p>
-    <w:p>
-      <w:pPr>
-        <w:rPr>
-          <w:rFonts w:ascii="Helvetica Neue Thin" w:hAnsi="Helvetica Neue Thin"/>
-          <w:noProof/>
-          <w:sz w:val="36"/>
-          <w:szCs w:val="36"/>
-        </w:rPr>
-      </w:pPr>
-    </w:p>
-    <w:p>
-      <w:pPr>
-        <w:rPr>
-          <w:rFonts w:ascii="Helvetica Neue Thin" w:hAnsi="Helvetica Neue Thin"/>
-          <w:noProof/>
-          <w:sz w:val="36"/>
-          <w:szCs w:val="36"/>
-        </w:rPr>
-      </w:pPr>
-    </w:p>
-    <w:p>
-      <w:pPr>
-        <w:rPr>
-          <w:rFonts w:ascii="Helvetica Neue Thin" w:hAnsi="Helvetica Neue Thin"/>
-          <w:noProof/>
-          <w:sz w:val="36"/>
-          <w:szCs w:val="36"/>
-        </w:rPr>
-      </w:pPr>
-    </w:p>
-    <w:p>
-      <w:pPr>
-        <w:rPr>
-          <w:rFonts w:ascii="Helvetica Neue Thin" w:hAnsi="Helvetica Neue Thin"/>
-          <w:noProof/>
-          <w:sz w:val="36"/>
-          <w:szCs w:val="36"/>
-        </w:rPr>
-      </w:pPr>
-    </w:p>
-    <w:p>
-      <w:pPr>
-        <w:rPr>
-          <w:rFonts w:ascii="Helvetica Neue Thin" w:hAnsi="Helvetica Neue Thin"/>
-          <w:noProof/>
-          <w:sz w:val="36"/>
-          <w:szCs w:val="36"/>
-        </w:rPr>
-      </w:pPr>
-    </w:p>
-    <w:p>
-      <w:pPr>
         <w:pStyle w:val="Heading2"/>
       </w:pPr>
       <w:r>
-        <w:lastRenderedPageBreak/>
         <w:t>References</w:t>
       </w:r>
     </w:p>
@@ -721,8 +943,16 @@
         </w:numPr>
         <w:rPr>
           <w:noProof/>
-        </w:rPr>
-      </w:pPr>
+          <w:lang w:val="en-US"/>
+        </w:rPr>
+      </w:pPr>
+      <w:r>
+        <w:rPr>
+          <w:noProof/>
+          <w:lang w:val="en-US"/>
+        </w:rPr>
+        <w:t xml:space="preserve">The official wordpress documentation: https://wordpress.org/documentation/ </w:t>
+      </w:r>
     </w:p>
     <w:sectPr>
       <w:footerReference w:type="default" r:id="rId10"/>
@@ -736,15 +966,15 @@
 </file>
 
 <file path=word/endnotes.xml><?xml version="1.0" encoding="utf-8"?>
-<w:endnotes xmlns:wpc="http://schemas.microsoft.com/office/word/2010/wordprocessingCanvas" xmlns:mc="http://schemas.openxmlformats.org/markup-compatibility/2006" xmlns:o="urn:schemas-microsoft-com:office:office" xmlns:r="http://schemas.openxmlformats.org/officeDocument/2006/relationships" xmlns:m="http://schemas.openxmlformats.org/officeDocument/2006/math" xmlns:v="urn:schemas-microsoft-com:vml" xmlns:wp14="http://schemas.microsoft.com/office/word/2010/wordprocessingDrawing" xmlns:wp="http://schemas.openxmlformats.org/drawingml/2006/wordprocessingDrawing" xmlns:w10="urn:schemas-microsoft-com:office:word" xmlns:w="http://schemas.openxmlformats.org/wordprocessingml/2006/main" xmlns:w14="http://schemas.microsoft.com/office/word/2010/wordml" xmlns:w15="http://schemas.microsoft.com/office/word/2012/wordml" xmlns:wpg="http://schemas.microsoft.com/office/word/2010/wordprocessingGroup" xmlns:wpi="http://schemas.microsoft.com/office/word/2010/wordprocessingInk" xmlns:wne="http://schemas.microsoft.com/office/word/2006/wordml" xmlns:wps="http://schemas.microsoft.com/office/word/2010/wordprocessingShape" mc:Ignorable="w14 w15 wp14">
-  <w:endnote w:type="separator" w:id="-1">
+<w:endnotes xmlns:ve="http://schemas.openxmlformats.org/markup-compatibility/2006" xmlns:o="urn:schemas-microsoft-com:office:office" xmlns:r="http://schemas.openxmlformats.org/officeDocument/2006/relationships" xmlns:m="http://schemas.openxmlformats.org/officeDocument/2006/math" xmlns:v="urn:schemas-microsoft-com:vml" xmlns:wp="http://schemas.openxmlformats.org/drawingml/2006/wordprocessingDrawing" xmlns:w10="urn:schemas-microsoft-com:office:word" xmlns:w="http://schemas.openxmlformats.org/wordprocessingml/2006/main" xmlns:wne="http://schemas.microsoft.com/office/word/2006/wordml">
+  <w:endnote w:type="separator" w:id="0">
     <w:p>
       <w:r>
         <w:separator/>
       </w:r>
     </w:p>
   </w:endnote>
-  <w:endnote w:type="continuationSeparator" w:id="0">
+  <w:endnote w:type="continuationSeparator" w:id="1">
     <w:p>
       <w:r>
         <w:continuationSeparator/>
@@ -755,7 +985,7 @@
 </file>
 
 <file path=word/footer1.xml><?xml version="1.0" encoding="utf-8"?>
-<w:ftr xmlns:wpc="http://schemas.microsoft.com/office/word/2010/wordprocessingCanvas" xmlns:mc="http://schemas.openxmlformats.org/markup-compatibility/2006" xmlns:o="urn:schemas-microsoft-com:office:office" xmlns:r="http://schemas.openxmlformats.org/officeDocument/2006/relationships" xmlns:m="http://schemas.openxmlformats.org/officeDocument/2006/math" xmlns:v="urn:schemas-microsoft-com:vml" xmlns:wp14="http://schemas.microsoft.com/office/word/2010/wordprocessingDrawing" xmlns:wp="http://schemas.openxmlformats.org/drawingml/2006/wordprocessingDrawing" xmlns:w10="urn:schemas-microsoft-com:office:word" xmlns:w="http://schemas.openxmlformats.org/wordprocessingml/2006/main" xmlns:w14="http://schemas.microsoft.com/office/word/2010/wordml" xmlns:w15="http://schemas.microsoft.com/office/word/2012/wordml" xmlns:wpg="http://schemas.microsoft.com/office/word/2010/wordprocessingGroup" xmlns:wpi="http://schemas.microsoft.com/office/word/2010/wordprocessingInk" xmlns:wne="http://schemas.microsoft.com/office/word/2006/wordml" xmlns:wps="http://schemas.microsoft.com/office/word/2010/wordprocessingShape" mc:Ignorable="w14 w15 wp14">
+<w:ftr xmlns:ve="http://schemas.openxmlformats.org/markup-compatibility/2006" xmlns:o="urn:schemas-microsoft-com:office:office" xmlns:r="http://schemas.openxmlformats.org/officeDocument/2006/relationships" xmlns:m="http://schemas.openxmlformats.org/officeDocument/2006/math" xmlns:v="urn:schemas-microsoft-com:vml" xmlns:wp="http://schemas.openxmlformats.org/drawingml/2006/wordprocessingDrawing" xmlns:w10="urn:schemas-microsoft-com:office:word" xmlns:w="http://schemas.openxmlformats.org/wordprocessingml/2006/main" xmlns:wne="http://schemas.microsoft.com/office/word/2006/wordml">
   <w:p>
     <w:pPr>
       <w:pStyle w:val="Footer"/>
@@ -763,7 +993,7 @@
     <w:r>
       <w:rPr>
         <w:noProof/>
-        <w:lang w:val="en-US"/>
+        <w:lang w:val="nb-NO" w:eastAsia="nb-NO"/>
       </w:rPr>
       <w:drawing>
         <wp:anchor distT="0" distB="0" distL="114300" distR="114300" simplePos="0" relativeHeight="251658240" behindDoc="1" locked="0" layoutInCell="1" allowOverlap="1">
@@ -792,7 +1022,7 @@
                   <a:blip r:embed="rId1">
                     <a:extLst>
                       <a:ext uri="{28A0092B-C50C-407E-A947-70E740481C1C}">
-                        <a14:useLocalDpi xmlns:a14="http://schemas.microsoft.com/office/drawing/2010/main" val="0"/>
+                        <a14:useLocalDpi xmlns:a14="http://schemas.microsoft.com/office/drawing/2010/main" xmlns:wps="http://schemas.microsoft.com/office/word/2010/wordprocessingShape" xmlns:wpi="http://schemas.microsoft.com/office/word/2010/wordprocessingInk" xmlns:wpg="http://schemas.microsoft.com/office/word/2010/wordprocessingGroup" xmlns:w15="http://schemas.microsoft.com/office/word/2012/wordml" xmlns:w14="http://schemas.microsoft.com/office/word/2010/wordml" xmlns:w="http://schemas.openxmlformats.org/wordprocessingml/2006/main" xmlns:w10="urn:schemas-microsoft-com:office:word" xmlns:wp14="http://schemas.microsoft.com/office/word/2010/wordprocessingDrawing" xmlns:v="urn:schemas-microsoft-com:vml" xmlns:o="urn:schemas-microsoft-com:office:office" xmlns:mc="http://schemas.openxmlformats.org/markup-compatibility/2006" xmlns:wpc="http://schemas.microsoft.com/office/word/2010/wordprocessingCanvas" xmlns="" val="0"/>
                       </a:ext>
                     </a:extLst>
                   </a:blip>
@@ -825,15 +1055,15 @@
 </file>
 
 <file path=word/footnotes.xml><?xml version="1.0" encoding="utf-8"?>
-<w:footnotes xmlns:wpc="http://schemas.microsoft.com/office/word/2010/wordprocessingCanvas" xmlns:mc="http://schemas.openxmlformats.org/markup-compatibility/2006" xmlns:o="urn:schemas-microsoft-com:office:office" xmlns:r="http://schemas.openxmlformats.org/officeDocument/2006/relationships" xmlns:m="http://schemas.openxmlformats.org/officeDocument/2006/math" xmlns:v="urn:schemas-microsoft-com:vml" xmlns:wp14="http://schemas.microsoft.com/office/word/2010/wordprocessingDrawing" xmlns:wp="http://schemas.openxmlformats.org/drawingml/2006/wordprocessingDrawing" xmlns:w10="urn:schemas-microsoft-com:office:word" xmlns:w="http://schemas.openxmlformats.org/wordprocessingml/2006/main" xmlns:w14="http://schemas.microsoft.com/office/word/2010/wordml" xmlns:w15="http://schemas.microsoft.com/office/word/2012/wordml" xmlns:wpg="http://schemas.microsoft.com/office/word/2010/wordprocessingGroup" xmlns:wpi="http://schemas.microsoft.com/office/word/2010/wordprocessingInk" xmlns:wne="http://schemas.microsoft.com/office/word/2006/wordml" xmlns:wps="http://schemas.microsoft.com/office/word/2010/wordprocessingShape" mc:Ignorable="w14 w15 wp14">
-  <w:footnote w:type="separator" w:id="-1">
+<w:footnotes xmlns:ve="http://schemas.openxmlformats.org/markup-compatibility/2006" xmlns:o="urn:schemas-microsoft-com:office:office" xmlns:r="http://schemas.openxmlformats.org/officeDocument/2006/relationships" xmlns:m="http://schemas.openxmlformats.org/officeDocument/2006/math" xmlns:v="urn:schemas-microsoft-com:vml" xmlns:wp="http://schemas.openxmlformats.org/drawingml/2006/wordprocessingDrawing" xmlns:w10="urn:schemas-microsoft-com:office:word" xmlns:w="http://schemas.openxmlformats.org/wordprocessingml/2006/main" xmlns:wne="http://schemas.microsoft.com/office/word/2006/wordml">
+  <w:footnote w:type="separator" w:id="0">
     <w:p>
       <w:r>
         <w:separator/>
       </w:r>
     </w:p>
   </w:footnote>
-  <w:footnote w:type="continuationSeparator" w:id="0">
+  <w:footnote w:type="continuationSeparator" w:id="1">
     <w:p>
       <w:r>
         <w:continuationSeparator/>
@@ -844,8 +1074,8 @@
 </file>
 
 <file path=word/numbering.xml><?xml version="1.0" encoding="utf-8"?>
-<w:numbering xmlns:wpc="http://schemas.microsoft.com/office/word/2010/wordprocessingCanvas" xmlns:mc="http://schemas.openxmlformats.org/markup-compatibility/2006" xmlns:o="urn:schemas-microsoft-com:office:office" xmlns:r="http://schemas.openxmlformats.org/officeDocument/2006/relationships" xmlns:m="http://schemas.openxmlformats.org/officeDocument/2006/math" xmlns:v="urn:schemas-microsoft-com:vml" xmlns:wp14="http://schemas.microsoft.com/office/word/2010/wordprocessingDrawing" xmlns:wp="http://schemas.openxmlformats.org/drawingml/2006/wordprocessingDrawing" xmlns:w10="urn:schemas-microsoft-com:office:word" xmlns:w="http://schemas.openxmlformats.org/wordprocessingml/2006/main" xmlns:w14="http://schemas.microsoft.com/office/word/2010/wordml" xmlns:w15="http://schemas.microsoft.com/office/word/2012/wordml" xmlns:wpg="http://schemas.microsoft.com/office/word/2010/wordprocessingGroup" xmlns:wpi="http://schemas.microsoft.com/office/word/2010/wordprocessingInk" xmlns:wne="http://schemas.microsoft.com/office/word/2006/wordml" xmlns:wps="http://schemas.microsoft.com/office/word/2010/wordprocessingShape" mc:Ignorable="w14 w15 wp14">
-  <w:abstractNum w:abstractNumId="0" w15:restartNumberingAfterBreak="0">
+<w:numbering xmlns:ve="http://schemas.openxmlformats.org/markup-compatibility/2006" xmlns:o="urn:schemas-microsoft-com:office:office" xmlns:r="http://schemas.openxmlformats.org/officeDocument/2006/relationships" xmlns:m="http://schemas.openxmlformats.org/officeDocument/2006/math" xmlns:v="urn:schemas-microsoft-com:vml" xmlns:wp="http://schemas.openxmlformats.org/drawingml/2006/wordprocessingDrawing" xmlns:w10="urn:schemas-microsoft-com:office:word" xmlns:w="http://schemas.openxmlformats.org/wordprocessingml/2006/main" xmlns:wne="http://schemas.microsoft.com/office/word/2006/wordml">
+  <w:abstractNum w:abstractNumId="0">
     <w:nsid w:val="03DF386C"/>
     <w:multiLevelType w:val="hybridMultilevel"/>
     <w:tmpl w:val="8308668A"/>
@@ -958,7 +1188,7 @@
       </w:rPr>
     </w:lvl>
   </w:abstractNum>
-  <w:abstractNum w:abstractNumId="1" w15:restartNumberingAfterBreak="0">
+  <w:abstractNum w:abstractNumId="1">
     <w:nsid w:val="0E6E42C4"/>
     <w:multiLevelType w:val="hybridMultilevel"/>
     <w:tmpl w:val="528C5D80"/>
@@ -1071,7 +1301,7 @@
       </w:rPr>
     </w:lvl>
   </w:abstractNum>
-  <w:abstractNum w:abstractNumId="2" w15:restartNumberingAfterBreak="0">
+  <w:abstractNum w:abstractNumId="2">
     <w:nsid w:val="14083AD9"/>
     <w:multiLevelType w:val="hybridMultilevel"/>
     <w:tmpl w:val="96D4D8A2"/>
@@ -1184,7 +1414,7 @@
       </w:rPr>
     </w:lvl>
   </w:abstractNum>
-  <w:abstractNum w:abstractNumId="3" w15:restartNumberingAfterBreak="0">
+  <w:abstractNum w:abstractNumId="3">
     <w:nsid w:val="6AF623BA"/>
     <w:multiLevelType w:val="hybridMultilevel"/>
     <w:tmpl w:val="F566D39C"/>
@@ -1313,7 +1543,7 @@
 </file>
 
 <file path=word/styles.xml><?xml version="1.0" encoding="utf-8"?>
-<w:styles xmlns:mc="http://schemas.openxmlformats.org/markup-compatibility/2006" xmlns:r="http://schemas.openxmlformats.org/officeDocument/2006/relationships" xmlns:w="http://schemas.openxmlformats.org/wordprocessingml/2006/main" xmlns:w14="http://schemas.microsoft.com/office/word/2010/wordml" xmlns:w15="http://schemas.microsoft.com/office/word/2012/wordml" mc:Ignorable="w14 w15">
+<w:styles xmlns:r="http://schemas.openxmlformats.org/officeDocument/2006/relationships" xmlns:w="http://schemas.openxmlformats.org/wordprocessingml/2006/main">
   <w:docDefaults>
     <w:rPrDefault>
       <w:rPr>
@@ -1325,378 +1555,144 @@
     </w:rPrDefault>
     <w:pPrDefault/>
   </w:docDefaults>
-  <w:latentStyles w:defLockedState="0" w:defUIPriority="99" w:defSemiHidden="0" w:defUnhideWhenUsed="0" w:defQFormat="0" w:count="371">
-    <w:lsdException w:name="Normal" w:uiPriority="0" w:qFormat="1"/>
-    <w:lsdException w:name="heading 1" w:uiPriority="9" w:qFormat="1"/>
-    <w:lsdException w:name="heading 2" w:semiHidden="1" w:uiPriority="9" w:unhideWhenUsed="1" w:qFormat="1"/>
-    <w:lsdException w:name="heading 3" w:semiHidden="1" w:uiPriority="9" w:unhideWhenUsed="1" w:qFormat="1"/>
-    <w:lsdException w:name="heading 4" w:semiHidden="1" w:uiPriority="9" w:unhideWhenUsed="1" w:qFormat="1"/>
-    <w:lsdException w:name="heading 5" w:semiHidden="1" w:uiPriority="9" w:unhideWhenUsed="1" w:qFormat="1"/>
-    <w:lsdException w:name="heading 6" w:semiHidden="1" w:uiPriority="9" w:unhideWhenUsed="1" w:qFormat="1"/>
-    <w:lsdException w:name="heading 7" w:semiHidden="1" w:uiPriority="9" w:unhideWhenUsed="1" w:qFormat="1"/>
-    <w:lsdException w:name="heading 8" w:semiHidden="1" w:uiPriority="9" w:unhideWhenUsed="1" w:qFormat="1"/>
-    <w:lsdException w:name="heading 9" w:semiHidden="1" w:uiPriority="9" w:unhideWhenUsed="1" w:qFormat="1"/>
-    <w:lsdException w:name="index 1" w:semiHidden="1" w:unhideWhenUsed="1"/>
-    <w:lsdException w:name="index 2" w:semiHidden="1" w:unhideWhenUsed="1"/>
-    <w:lsdException w:name="index 3" w:semiHidden="1" w:unhideWhenUsed="1"/>
-    <w:lsdException w:name="index 4" w:semiHidden="1" w:unhideWhenUsed="1"/>
-    <w:lsdException w:name="index 5" w:semiHidden="1" w:unhideWhenUsed="1"/>
-    <w:lsdException w:name="index 6" w:semiHidden="1" w:unhideWhenUsed="1"/>
-    <w:lsdException w:name="index 7" w:semiHidden="1" w:unhideWhenUsed="1"/>
-    <w:lsdException w:name="index 8" w:semiHidden="1" w:unhideWhenUsed="1"/>
-    <w:lsdException w:name="index 9" w:semiHidden="1" w:unhideWhenUsed="1"/>
-    <w:lsdException w:name="toc 1" w:semiHidden="1" w:uiPriority="39" w:unhideWhenUsed="1"/>
-    <w:lsdException w:name="toc 2" w:semiHidden="1" w:uiPriority="39" w:unhideWhenUsed="1"/>
-    <w:lsdException w:name="toc 3" w:semiHidden="1" w:uiPriority="39" w:unhideWhenUsed="1"/>
-    <w:lsdException w:name="toc 4" w:semiHidden="1" w:uiPriority="39" w:unhideWhenUsed="1"/>
-    <w:lsdException w:name="toc 5" w:semiHidden="1" w:uiPriority="39" w:unhideWhenUsed="1"/>
-    <w:lsdException w:name="toc 6" w:semiHidden="1" w:uiPriority="39" w:unhideWhenUsed="1"/>
-    <w:lsdException w:name="toc 7" w:semiHidden="1" w:uiPriority="39" w:unhideWhenUsed="1"/>
-    <w:lsdException w:name="toc 8" w:semiHidden="1" w:uiPriority="39" w:unhideWhenUsed="1"/>
-    <w:lsdException w:name="toc 9" w:semiHidden="1" w:uiPriority="39" w:unhideWhenUsed="1"/>
-    <w:lsdException w:name="Normal Indent" w:semiHidden="1" w:unhideWhenUsed="1"/>
-    <w:lsdException w:name="footnote text" w:semiHidden="1" w:unhideWhenUsed="1"/>
-    <w:lsdException w:name="annotation text" w:semiHidden="1" w:unhideWhenUsed="1"/>
-    <w:lsdException w:name="header" w:semiHidden="1" w:unhideWhenUsed="1"/>
-    <w:lsdException w:name="footer" w:semiHidden="1" w:unhideWhenUsed="1"/>
-    <w:lsdException w:name="index heading" w:semiHidden="1" w:unhideWhenUsed="1"/>
-    <w:lsdException w:name="caption" w:semiHidden="1" w:uiPriority="35" w:unhideWhenUsed="1" w:qFormat="1"/>
-    <w:lsdException w:name="table of figures" w:semiHidden="1" w:unhideWhenUsed="1"/>
-    <w:lsdException w:name="envelope address" w:semiHidden="1" w:unhideWhenUsed="1"/>
-    <w:lsdException w:name="envelope return" w:semiHidden="1" w:unhideWhenUsed="1"/>
-    <w:lsdException w:name="footnote reference" w:semiHidden="1" w:unhideWhenUsed="1"/>
-    <w:lsdException w:name="annotation reference" w:semiHidden="1" w:unhideWhenUsed="1"/>
-    <w:lsdException w:name="line number" w:semiHidden="1" w:unhideWhenUsed="1"/>
-    <w:lsdException w:name="page number" w:semiHidden="1" w:unhideWhenUsed="1"/>
-    <w:lsdException w:name="endnote reference" w:semiHidden="1" w:unhideWhenUsed="1"/>
-    <w:lsdException w:name="endnote text" w:semiHidden="1" w:unhideWhenUsed="1"/>
-    <w:lsdException w:name="table of authorities" w:semiHidden="1" w:unhideWhenUsed="1"/>
-    <w:lsdException w:name="macro" w:semiHidden="1" w:unhideWhenUsed="1"/>
-    <w:lsdException w:name="toa heading" w:semiHidden="1" w:unhideWhenUsed="1"/>
-    <w:lsdException w:name="List" w:semiHidden="1" w:unhideWhenUsed="1"/>
-    <w:lsdException w:name="List Bullet" w:semiHidden="1" w:unhideWhenUsed="1"/>
-    <w:lsdException w:name="List Number" w:semiHidden="1" w:unhideWhenUsed="1"/>
-    <w:lsdException w:name="List 2" w:semiHidden="1" w:unhideWhenUsed="1"/>
-    <w:lsdException w:name="List 3" w:semiHidden="1" w:unhideWhenUsed="1"/>
-    <w:lsdException w:name="List 4" w:semiHidden="1" w:unhideWhenUsed="1"/>
-    <w:lsdException w:name="List 5" w:semiHidden="1" w:unhideWhenUsed="1"/>
-    <w:lsdException w:name="List Bullet 2" w:semiHidden="1" w:unhideWhenUsed="1"/>
-    <w:lsdException w:name="List Bullet 3" w:semiHidden="1" w:unhideWhenUsed="1"/>
-    <w:lsdException w:name="List Bullet 4" w:semiHidden="1" w:unhideWhenUsed="1"/>
-    <w:lsdException w:name="List Bullet 5" w:semiHidden="1" w:unhideWhenUsed="1"/>
-    <w:lsdException w:name="List Number 2" w:semiHidden="1" w:unhideWhenUsed="1"/>
-    <w:lsdException w:name="List Number 3" w:semiHidden="1" w:unhideWhenUsed="1"/>
-    <w:lsdException w:name="List Number 4" w:semiHidden="1" w:unhideWhenUsed="1"/>
-    <w:lsdException w:name="List Number 5" w:semiHidden="1" w:unhideWhenUsed="1"/>
-    <w:lsdException w:name="Title" w:uiPriority="10" w:qFormat="1"/>
-    <w:lsdException w:name="Closing" w:semiHidden="1" w:unhideWhenUsed="1"/>
-    <w:lsdException w:name="Signature" w:semiHidden="1" w:unhideWhenUsed="1"/>
-    <w:lsdException w:name="Default Paragraph Font" w:semiHidden="1" w:uiPriority="1" w:unhideWhenUsed="1"/>
-    <w:lsdException w:name="Body Text" w:semiHidden="1" w:unhideWhenUsed="1"/>
-    <w:lsdException w:name="Body Text Indent" w:semiHidden="1" w:unhideWhenUsed="1"/>
-    <w:lsdException w:name="List Continue" w:semiHidden="1" w:unhideWhenUsed="1"/>
-    <w:lsdException w:name="List Continue 2" w:semiHidden="1" w:unhideWhenUsed="1"/>
-    <w:lsdException w:name="List Continue 3" w:semiHidden="1" w:unhideWhenUsed="1"/>
-    <w:lsdException w:name="List Continue 4" w:semiHidden="1" w:unhideWhenUsed="1"/>
-    <w:lsdException w:name="List Continue 5" w:semiHidden="1" w:unhideWhenUsed="1"/>
-    <w:lsdException w:name="Message Header" w:semiHidden="1" w:unhideWhenUsed="1"/>
-    <w:lsdException w:name="Subtitle" w:uiPriority="11" w:qFormat="1"/>
-    <w:lsdException w:name="Salutation" w:semiHidden="1" w:unhideWhenUsed="1"/>
-    <w:lsdException w:name="Date" w:semiHidden="1" w:unhideWhenUsed="1"/>
-    <w:lsdException w:name="Body Text First Indent" w:semiHidden="1" w:unhideWhenUsed="1"/>
-    <w:lsdException w:name="Body Text First Indent 2" w:semiHidden="1" w:unhideWhenUsed="1"/>
-    <w:lsdException w:name="Note Heading" w:semiHidden="1" w:unhideWhenUsed="1"/>
-    <w:lsdException w:name="Body Text 2" w:semiHidden="1" w:unhideWhenUsed="1"/>
-    <w:lsdException w:name="Body Text 3" w:semiHidden="1" w:unhideWhenUsed="1"/>
-    <w:lsdException w:name="Body Text Indent 2" w:semiHidden="1" w:unhideWhenUsed="1"/>
-    <w:lsdException w:name="Body Text Indent 3" w:semiHidden="1" w:unhideWhenUsed="1"/>
-    <w:lsdException w:name="Block Text" w:semiHidden="1" w:unhideWhenUsed="1"/>
-    <w:lsdException w:name="Hyperlink" w:semiHidden="1" w:unhideWhenUsed="1"/>
-    <w:lsdException w:name="FollowedHyperlink" w:semiHidden="1" w:unhideWhenUsed="1"/>
-    <w:lsdException w:name="Strong" w:uiPriority="22" w:qFormat="1"/>
-    <w:lsdException w:name="Emphasis" w:uiPriority="20" w:qFormat="1"/>
-    <w:lsdException w:name="Document Map" w:semiHidden="1" w:unhideWhenUsed="1"/>
-    <w:lsdException w:name="Plain Text" w:semiHidden="1" w:unhideWhenUsed="1"/>
-    <w:lsdException w:name="E-mail Signature" w:semiHidden="1" w:unhideWhenUsed="1"/>
-    <w:lsdException w:name="HTML Top of Form" w:semiHidden="1" w:unhideWhenUsed="1"/>
-    <w:lsdException w:name="HTML Bottom of Form" w:semiHidden="1" w:unhideWhenUsed="1"/>
-    <w:lsdException w:name="Normal (Web)" w:semiHidden="1" w:unhideWhenUsed="1"/>
-    <w:lsdException w:name="HTML Acronym" w:semiHidden="1" w:unhideWhenUsed="1"/>
-    <w:lsdException w:name="HTML Address" w:semiHidden="1" w:unhideWhenUsed="1"/>
-    <w:lsdException w:name="HTML Cite" w:semiHidden="1" w:unhideWhenUsed="1"/>
-    <w:lsdException w:name="HTML Code" w:semiHidden="1" w:unhideWhenUsed="1"/>
-    <w:lsdException w:name="HTML Definition" w:semiHidden="1" w:unhideWhenUsed="1"/>
-    <w:lsdException w:name="HTML Keyboard" w:semiHidden="1" w:unhideWhenUsed="1"/>
-    <w:lsdException w:name="HTML Preformatted" w:semiHidden="1" w:unhideWhenUsed="1"/>
-    <w:lsdException w:name="HTML Sample" w:semiHidden="1" w:unhideWhenUsed="1"/>
-    <w:lsdException w:name="HTML Typewriter" w:semiHidden="1" w:unhideWhenUsed="1"/>
-    <w:lsdException w:name="HTML Variable" w:semiHidden="1" w:unhideWhenUsed="1"/>
-    <w:lsdException w:name="Normal Table" w:semiHidden="1" w:unhideWhenUsed="1"/>
-    <w:lsdException w:name="annotation subject" w:semiHidden="1" w:unhideWhenUsed="1"/>
-    <w:lsdException w:name="No List" w:semiHidden="1" w:unhideWhenUsed="1"/>
-    <w:lsdException w:name="Outline List 1" w:semiHidden="1" w:unhideWhenUsed="1"/>
-    <w:lsdException w:name="Outline List 2" w:semiHidden="1" w:unhideWhenUsed="1"/>
-    <w:lsdException w:name="Outline List 3" w:semiHidden="1" w:unhideWhenUsed="1"/>
-    <w:lsdException w:name="Table Simple 1" w:semiHidden="1" w:unhideWhenUsed="1"/>
-    <w:lsdException w:name="Table Simple 2" w:semiHidden="1" w:unhideWhenUsed="1"/>
-    <w:lsdException w:name="Table Simple 3" w:semiHidden="1" w:unhideWhenUsed="1"/>
-    <w:lsdException w:name="Table Classic 1" w:semiHidden="1" w:unhideWhenUsed="1"/>
-    <w:lsdException w:name="Table Classic 2" w:semiHidden="1" w:unhideWhenUsed="1"/>
-    <w:lsdException w:name="Table Classic 3" w:semiHidden="1" w:unhideWhenUsed="1"/>
-    <w:lsdException w:name="Table Classic 4" w:semiHidden="1" w:unhideWhenUsed="1"/>
-    <w:lsdException w:name="Table Colorful 1" w:semiHidden="1" w:unhideWhenUsed="1"/>
-    <w:lsdException w:name="Table Colorful 2" w:semiHidden="1" w:unhideWhenUsed="1"/>
-    <w:lsdException w:name="Table Colorful 3" w:semiHidden="1" w:unhideWhenUsed="1"/>
-    <w:lsdException w:name="Table Columns 1" w:semiHidden="1" w:unhideWhenUsed="1"/>
-    <w:lsdException w:name="Table Columns 2" w:semiHidden="1" w:unhideWhenUsed="1"/>
-    <w:lsdException w:name="Table Columns 3" w:semiHidden="1" w:unhideWhenUsed="1"/>
-    <w:lsdException w:name="Table Columns 4" w:semiHidden="1" w:unhideWhenUsed="1"/>
-    <w:lsdException w:name="Table Columns 5" w:semiHidden="1" w:unhideWhenUsed="1"/>
-    <w:lsdException w:name="Table Grid 1" w:semiHidden="1" w:unhideWhenUsed="1"/>
-    <w:lsdException w:name="Table Grid 2" w:semiHidden="1" w:unhideWhenUsed="1"/>
-    <w:lsdException w:name="Table Grid 3" w:semiHidden="1" w:unhideWhenUsed="1"/>
-    <w:lsdException w:name="Table Grid 4" w:semiHidden="1" w:unhideWhenUsed="1"/>
-    <w:lsdException w:name="Table Grid 5" w:semiHidden="1" w:unhideWhenUsed="1"/>
-    <w:lsdException w:name="Table Grid 6" w:semiHidden="1" w:unhideWhenUsed="1"/>
-    <w:lsdException w:name="Table Grid 7" w:semiHidden="1" w:unhideWhenUsed="1"/>
-    <w:lsdException w:name="Table Grid 8" w:semiHidden="1" w:unhideWhenUsed="1"/>
-    <w:lsdException w:name="Table List 1" w:semiHidden="1" w:unhideWhenUsed="1"/>
-    <w:lsdException w:name="Table List 2" w:semiHidden="1" w:unhideWhenUsed="1"/>
-    <w:lsdException w:name="Table List 3" w:semiHidden="1" w:unhideWhenUsed="1"/>
-    <w:lsdException w:name="Table List 4" w:semiHidden="1" w:unhideWhenUsed="1"/>
-    <w:lsdException w:name="Table List 5" w:semiHidden="1" w:unhideWhenUsed="1"/>
-    <w:lsdException w:name="Table List 6" w:semiHidden="1" w:unhideWhenUsed="1"/>
-    <w:lsdException w:name="Table List 7" w:semiHidden="1" w:unhideWhenUsed="1"/>
-    <w:lsdException w:name="Table List 8" w:semiHidden="1" w:unhideWhenUsed="1"/>
-    <w:lsdException w:name="Table 3D effects 1" w:semiHidden="1" w:unhideWhenUsed="1"/>
-    <w:lsdException w:name="Table 3D effects 2" w:semiHidden="1" w:unhideWhenUsed="1"/>
-    <w:lsdException w:name="Table 3D effects 3" w:semiHidden="1" w:unhideWhenUsed="1"/>
-    <w:lsdException w:name="Table Contemporary" w:semiHidden="1" w:unhideWhenUsed="1"/>
-    <w:lsdException w:name="Table Elegant" w:semiHidden="1" w:unhideWhenUsed="1"/>
-    <w:lsdException w:name="Table Professional" w:semiHidden="1" w:unhideWhenUsed="1"/>
-    <w:lsdException w:name="Table Subtle 1" w:semiHidden="1" w:unhideWhenUsed="1"/>
-    <w:lsdException w:name="Table Subtle 2" w:semiHidden="1" w:unhideWhenUsed="1"/>
-    <w:lsdException w:name="Table Web 1" w:semiHidden="1" w:unhideWhenUsed="1"/>
-    <w:lsdException w:name="Table Web 2" w:semiHidden="1" w:unhideWhenUsed="1"/>
-    <w:lsdException w:name="Table Web 3" w:semiHidden="1" w:unhideWhenUsed="1"/>
-    <w:lsdException w:name="Balloon Text" w:semiHidden="1" w:unhideWhenUsed="1"/>
-    <w:lsdException w:name="Table Grid" w:uiPriority="39"/>
-    <w:lsdException w:name="Table Theme" w:semiHidden="1" w:unhideWhenUsed="1"/>
-    <w:lsdException w:name="Placeholder Text" w:semiHidden="1"/>
-    <w:lsdException w:name="No Spacing" w:uiPriority="1" w:qFormat="1"/>
-    <w:lsdException w:name="Light Shading" w:uiPriority="60"/>
-    <w:lsdException w:name="Light List" w:uiPriority="61"/>
-    <w:lsdException w:name="Light Grid" w:uiPriority="62"/>
-    <w:lsdException w:name="Medium Shading 1" w:uiPriority="63"/>
-    <w:lsdException w:name="Medium Shading 2" w:uiPriority="64"/>
-    <w:lsdException w:name="Medium List 1" w:uiPriority="65"/>
-    <w:lsdException w:name="Medium List 2" w:uiPriority="66"/>
-    <w:lsdException w:name="Medium Grid 1" w:uiPriority="67"/>
-    <w:lsdException w:name="Medium Grid 2" w:uiPriority="68"/>
-    <w:lsdException w:name="Medium Grid 3" w:uiPriority="69"/>
-    <w:lsdException w:name="Dark List" w:uiPriority="70"/>
-    <w:lsdException w:name="Colorful Shading" w:uiPriority="71"/>
-    <w:lsdException w:name="Colorful List" w:uiPriority="72"/>
-    <w:lsdException w:name="Colorful Grid" w:uiPriority="73"/>
-    <w:lsdException w:name="Light Shading Accent 1" w:uiPriority="60"/>
-    <w:lsdException w:name="Light List Accent 1" w:uiPriority="61"/>
-    <w:lsdException w:name="Light Grid Accent 1" w:uiPriority="62"/>
-    <w:lsdException w:name="Medium Shading 1 Accent 1" w:uiPriority="63"/>
-    <w:lsdException w:name="Medium Shading 2 Accent 1" w:uiPriority="64"/>
-    <w:lsdException w:name="Medium List 1 Accent 1" w:uiPriority="65"/>
-    <w:lsdException w:name="Revision" w:semiHidden="1"/>
-    <w:lsdException w:name="List Paragraph" w:uiPriority="34" w:qFormat="1"/>
-    <w:lsdException w:name="Quote" w:uiPriority="29" w:qFormat="1"/>
-    <w:lsdException w:name="Intense Quote" w:uiPriority="30" w:qFormat="1"/>
-    <w:lsdException w:name="Medium List 2 Accent 1" w:uiPriority="66"/>
-    <w:lsdException w:name="Medium Grid 1 Accent 1" w:uiPriority="67"/>
-    <w:lsdException w:name="Medium Grid 2 Accent 1" w:uiPriority="68"/>
-    <w:lsdException w:name="Medium Grid 3 Accent 1" w:uiPriority="69"/>
-    <w:lsdException w:name="Dark List Accent 1" w:uiPriority="70"/>
-    <w:lsdException w:name="Colorful Shading Accent 1" w:uiPriority="71"/>
-    <w:lsdException w:name="Colorful List Accent 1" w:uiPriority="72"/>
-    <w:lsdException w:name="Colorful Grid Accent 1" w:uiPriority="73"/>
-    <w:lsdException w:name="Light Shading Accent 2" w:uiPriority="60"/>
-    <w:lsdException w:name="Light List Accent 2" w:uiPriority="61"/>
-    <w:lsdException w:name="Light Grid Accent 2" w:uiPriority="62"/>
-    <w:lsdException w:name="Medium Shading 1 Accent 2" w:uiPriority="63"/>
-    <w:lsdException w:name="Medium Shading 2 Accent 2" w:uiPriority="64"/>
-    <w:lsdException w:name="Medium List 1 Accent 2" w:uiPriority="65"/>
-    <w:lsdException w:name="Medium List 2 Accent 2" w:uiPriority="66"/>
-    <w:lsdException w:name="Medium Grid 1 Accent 2" w:uiPriority="67"/>
-    <w:lsdException w:name="Medium Grid 2 Accent 2" w:uiPriority="68"/>
-    <w:lsdException w:name="Medium Grid 3 Accent 2" w:uiPriority="69"/>
-    <w:lsdException w:name="Dark List Accent 2" w:uiPriority="70"/>
-    <w:lsdException w:name="Colorful Shading Accent 2" w:uiPriority="71"/>
-    <w:lsdException w:name="Colorful List Accent 2" w:uiPriority="72"/>
-    <w:lsdException w:name="Colorful Grid Accent 2" w:uiPriority="73"/>
-    <w:lsdException w:name="Light Shading Accent 3" w:uiPriority="60"/>
-    <w:lsdException w:name="Light List Accent 3" w:uiPriority="61"/>
-    <w:lsdException w:name="Light Grid Accent 3" w:uiPriority="62"/>
-    <w:lsdException w:name="Medium Shading 1 Accent 3" w:uiPriority="63"/>
-    <w:lsdException w:name="Medium Shading 2 Accent 3" w:uiPriority="64"/>
-    <w:lsdException w:name="Medium List 1 Accent 3" w:uiPriority="65"/>
-    <w:lsdException w:name="Medium List 2 Accent 3" w:uiPriority="66"/>
-    <w:lsdException w:name="Medium Grid 1 Accent 3" w:uiPriority="67"/>
-    <w:lsdException w:name="Medium Grid 2 Accent 3" w:uiPriority="68"/>
-    <w:lsdException w:name="Medium Grid 3 Accent 3" w:uiPriority="69"/>
-    <w:lsdException w:name="Dark List Accent 3" w:uiPriority="70"/>
-    <w:lsdException w:name="Colorful Shading Accent 3" w:uiPriority="71"/>
-    <w:lsdException w:name="Colorful List Accent 3" w:uiPriority="72"/>
-    <w:lsdException w:name="Colorful Grid Accent 3" w:uiPriority="73"/>
-    <w:lsdException w:name="Light Shading Accent 4" w:uiPriority="60"/>
-    <w:lsdException w:name="Light List Accent 4" w:uiPriority="61"/>
-    <w:lsdException w:name="Light Grid Accent 4" w:uiPriority="62"/>
-    <w:lsdException w:name="Medium Shading 1 Accent 4" w:uiPriority="63"/>
-    <w:lsdException w:name="Medium Shading 2 Accent 4" w:uiPriority="64"/>
-    <w:lsdException w:name="Medium List 1 Accent 4" w:uiPriority="65"/>
-    <w:lsdException w:name="Medium List 2 Accent 4" w:uiPriority="66"/>
-    <w:lsdException w:name="Medium Grid 1 Accent 4" w:uiPriority="67"/>
-    <w:lsdException w:name="Medium Grid 2 Accent 4" w:uiPriority="68"/>
-    <w:lsdException w:name="Medium Grid 3 Accent 4" w:uiPriority="69"/>
-    <w:lsdException w:name="Dark List Accent 4" w:uiPriority="70"/>
-    <w:lsdException w:name="Colorful Shading Accent 4" w:uiPriority="71"/>
-    <w:lsdException w:name="Colorful List Accent 4" w:uiPriority="72"/>
-    <w:lsdException w:name="Colorful Grid Accent 4" w:uiPriority="73"/>
-    <w:lsdException w:name="Light Shading Accent 5" w:uiPriority="60"/>
-    <w:lsdException w:name="Light List Accent 5" w:uiPriority="61"/>
-    <w:lsdException w:name="Light Grid Accent 5" w:uiPriority="62"/>
-    <w:lsdException w:name="Medium Shading 1 Accent 5" w:uiPriority="63"/>
-    <w:lsdException w:name="Medium Shading 2 Accent 5" w:uiPriority="64"/>
-    <w:lsdException w:name="Medium List 1 Accent 5" w:uiPriority="65"/>
-    <w:lsdException w:name="Medium List 2 Accent 5" w:uiPriority="66"/>
-    <w:lsdException w:name="Medium Grid 1 Accent 5" w:uiPriority="67"/>
-    <w:lsdException w:name="Medium Grid 2 Accent 5" w:uiPriority="68"/>
-    <w:lsdException w:name="Medium Grid 3 Accent 5" w:uiPriority="69"/>
-    <w:lsdException w:name="Dark List Accent 5" w:uiPriority="70"/>
-    <w:lsdException w:name="Colorful Shading Accent 5" w:uiPriority="71"/>
-    <w:lsdException w:name="Colorful List Accent 5" w:uiPriority="72"/>
-    <w:lsdException w:name="Colorful Grid Accent 5" w:uiPriority="73"/>
-    <w:lsdException w:name="Light Shading Accent 6" w:uiPriority="60"/>
-    <w:lsdException w:name="Light List Accent 6" w:uiPriority="61"/>
-    <w:lsdException w:name="Light Grid Accent 6" w:uiPriority="62"/>
-    <w:lsdException w:name="Medium Shading 1 Accent 6" w:uiPriority="63"/>
-    <w:lsdException w:name="Medium Shading 2 Accent 6" w:uiPriority="64"/>
-    <w:lsdException w:name="Medium List 1 Accent 6" w:uiPriority="65"/>
-    <w:lsdException w:name="Medium List 2 Accent 6" w:uiPriority="66"/>
-    <w:lsdException w:name="Medium Grid 1 Accent 6" w:uiPriority="67"/>
-    <w:lsdException w:name="Medium Grid 2 Accent 6" w:uiPriority="68"/>
-    <w:lsdException w:name="Medium Grid 3 Accent 6" w:uiPriority="69"/>
-    <w:lsdException w:name="Dark List Accent 6" w:uiPriority="70"/>
-    <w:lsdException w:name="Colorful Shading Accent 6" w:uiPriority="71"/>
-    <w:lsdException w:name="Colorful List Accent 6" w:uiPriority="72"/>
-    <w:lsdException w:name="Colorful Grid Accent 6" w:uiPriority="73"/>
-    <w:lsdException w:name="Subtle Emphasis" w:uiPriority="19" w:qFormat="1"/>
-    <w:lsdException w:name="Intense Emphasis" w:uiPriority="21" w:qFormat="1"/>
-    <w:lsdException w:name="Subtle Reference" w:uiPriority="31" w:qFormat="1"/>
-    <w:lsdException w:name="Intense Reference" w:uiPriority="32" w:qFormat="1"/>
-    <w:lsdException w:name="Book Title" w:uiPriority="33" w:qFormat="1"/>
-    <w:lsdException w:name="Bibliography" w:semiHidden="1" w:uiPriority="37" w:unhideWhenUsed="1"/>
-    <w:lsdException w:name="TOC Heading" w:semiHidden="1" w:uiPriority="39" w:unhideWhenUsed="1" w:qFormat="1"/>
-    <w:lsdException w:name="Plain Table 1" w:uiPriority="41"/>
-    <w:lsdException w:name="Plain Table 2" w:uiPriority="42"/>
-    <w:lsdException w:name="Plain Table 3" w:uiPriority="43"/>
-    <w:lsdException w:name="Plain Table 4" w:uiPriority="44"/>
-    <w:lsdException w:name="Plain Table 5" w:uiPriority="45"/>
-    <w:lsdException w:name="Grid Table Light" w:uiPriority="40"/>
-    <w:lsdException w:name="Grid Table 1 Light" w:uiPriority="46"/>
-    <w:lsdException w:name="Grid Table 2" w:uiPriority="47"/>
-    <w:lsdException w:name="Grid Table 3" w:uiPriority="48"/>
-    <w:lsdException w:name="Grid Table 4" w:uiPriority="49"/>
-    <w:lsdException w:name="Grid Table 5 Dark" w:uiPriority="50"/>
-    <w:lsdException w:name="Grid Table 6 Colorful" w:uiPriority="51"/>
-    <w:lsdException w:name="Grid Table 7 Colorful" w:uiPriority="52"/>
-    <w:lsdException w:name="Grid Table 1 Light Accent 1" w:uiPriority="46"/>
-    <w:lsdException w:name="Grid Table 2 Accent 1" w:uiPriority="47"/>
-    <w:lsdException w:name="Grid Table 3 Accent 1" w:uiPriority="48"/>
-    <w:lsdException w:name="Grid Table 4 Accent 1" w:uiPriority="49"/>
-    <w:lsdException w:name="Grid Table 5 Dark Accent 1" w:uiPriority="50"/>
-    <w:lsdException w:name="Grid Table 6 Colorful Accent 1" w:uiPriority="51"/>
-    <w:lsdException w:name="Grid Table 7 Colorful Accent 1" w:uiPriority="52"/>
-    <w:lsdException w:name="Grid Table 1 Light Accent 2" w:uiPriority="46"/>
-    <w:lsdException w:name="Grid Table 2 Accent 2" w:uiPriority="47"/>
-    <w:lsdException w:name="Grid Table 3 Accent 2" w:uiPriority="48"/>
-    <w:lsdException w:name="Grid Table 4 Accent 2" w:uiPriority="49"/>
-    <w:lsdException w:name="Grid Table 5 Dark Accent 2" w:uiPriority="50"/>
-    <w:lsdException w:name="Grid Table 6 Colorful Accent 2" w:uiPriority="51"/>
-    <w:lsdException w:name="Grid Table 7 Colorful Accent 2" w:uiPriority="52"/>
-    <w:lsdException w:name="Grid Table 1 Light Accent 3" w:uiPriority="46"/>
-    <w:lsdException w:name="Grid Table 2 Accent 3" w:uiPriority="47"/>
-    <w:lsdException w:name="Grid Table 3 Accent 3" w:uiPriority="48"/>
-    <w:lsdException w:name="Grid Table 4 Accent 3" w:uiPriority="49"/>
-    <w:lsdException w:name="Grid Table 5 Dark Accent 3" w:uiPriority="50"/>
-    <w:lsdException w:name="Grid Table 6 Colorful Accent 3" w:uiPriority="51"/>
-    <w:lsdException w:name="Grid Table 7 Colorful Accent 3" w:uiPriority="52"/>
-    <w:lsdException w:name="Grid Table 1 Light Accent 4" w:uiPriority="46"/>
-    <w:lsdException w:name="Grid Table 2 Accent 4" w:uiPriority="47"/>
-    <w:lsdException w:name="Grid Table 3 Accent 4" w:uiPriority="48"/>
-    <w:lsdException w:name="Grid Table 4 Accent 4" w:uiPriority="49"/>
-    <w:lsdException w:name="Grid Table 5 Dark Accent 4" w:uiPriority="50"/>
-    <w:lsdException w:name="Grid Table 6 Colorful Accent 4" w:uiPriority="51"/>
-    <w:lsdException w:name="Grid Table 7 Colorful Accent 4" w:uiPriority="52"/>
-    <w:lsdException w:name="Grid Table 1 Light Accent 5" w:uiPriority="46"/>
-    <w:lsdException w:name="Grid Table 2 Accent 5" w:uiPriority="47"/>
-    <w:lsdException w:name="Grid Table 3 Accent 5" w:uiPriority="48"/>
-    <w:lsdException w:name="Grid Table 4 Accent 5" w:uiPriority="49"/>
-    <w:lsdException w:name="Grid Table 5 Dark Accent 5" w:uiPriority="50"/>
-    <w:lsdException w:name="Grid Table 6 Colorful Accent 5" w:uiPriority="51"/>
-    <w:lsdException w:name="Grid Table 7 Colorful Accent 5" w:uiPriority="52"/>
-    <w:lsdException w:name="Grid Table 1 Light Accent 6" w:uiPriority="46"/>
-    <w:lsdException w:name="Grid Table 2 Accent 6" w:uiPriority="47"/>
-    <w:lsdException w:name="Grid Table 3 Accent 6" w:uiPriority="48"/>
-    <w:lsdException w:name="Grid Table 4 Accent 6" w:uiPriority="49"/>
-    <w:lsdException w:name="Grid Table 5 Dark Accent 6" w:uiPriority="50"/>
-    <w:lsdException w:name="Grid Table 6 Colorful Accent 6" w:uiPriority="51"/>
-    <w:lsdException w:name="Grid Table 7 Colorful Accent 6" w:uiPriority="52"/>
-    <w:lsdException w:name="List Table 1 Light" w:uiPriority="46"/>
-    <w:lsdException w:name="List Table 2" w:uiPriority="47"/>
-    <w:lsdException w:name="List Table 3" w:uiPriority="48"/>
-    <w:lsdException w:name="List Table 4" w:uiPriority="49"/>
-    <w:lsdException w:name="List Table 5 Dark" w:uiPriority="50"/>
-    <w:lsdException w:name="List Table 6 Colorful" w:uiPriority="51"/>
-    <w:lsdException w:name="List Table 7 Colorful" w:uiPriority="52"/>
-    <w:lsdException w:name="List Table 1 Light Accent 1" w:uiPriority="46"/>
-    <w:lsdException w:name="List Table 2 Accent 1" w:uiPriority="47"/>
-    <w:lsdException w:name="List Table 3 Accent 1" w:uiPriority="48"/>
-    <w:lsdException w:name="List Table 4 Accent 1" w:uiPriority="49"/>
-    <w:lsdException w:name="List Table 5 Dark Accent 1" w:uiPriority="50"/>
-    <w:lsdException w:name="List Table 6 Colorful Accent 1" w:uiPriority="51"/>
-    <w:lsdException w:name="List Table 7 Colorful Accent 1" w:uiPriority="52"/>
-    <w:lsdException w:name="List Table 1 Light Accent 2" w:uiPriority="46"/>
-    <w:lsdException w:name="List Table 2 Accent 2" w:uiPriority="47"/>
-    <w:lsdException w:name="List Table 3 Accent 2" w:uiPriority="48"/>
-    <w:lsdException w:name="List Table 4 Accent 2" w:uiPriority="49"/>
-    <w:lsdException w:name="List Table 5 Dark Accent 2" w:uiPriority="50"/>
-    <w:lsdException w:name="List Table 6 Colorful Accent 2" w:uiPriority="51"/>
-    <w:lsdException w:name="List Table 7 Colorful Accent 2" w:uiPriority="52"/>
-    <w:lsdException w:name="List Table 1 Light Accent 3" w:uiPriority="46"/>
-    <w:lsdException w:name="List Table 2 Accent 3" w:uiPriority="47"/>
-    <w:lsdException w:name="List Table 3 Accent 3" w:uiPriority="48"/>
-    <w:lsdException w:name="List Table 4 Accent 3" w:uiPriority="49"/>
-    <w:lsdException w:name="List Table 5 Dark Accent 3" w:uiPriority="50"/>
-    <w:lsdException w:name="List Table 6 Colorful Accent 3" w:uiPriority="51"/>
-    <w:lsdException w:name="List Table 7 Colorful Accent 3" w:uiPriority="52"/>
-    <w:lsdException w:name="List Table 1 Light Accent 4" w:uiPriority="46"/>
-    <w:lsdException w:name="List Table 2 Accent 4" w:uiPriority="47"/>
-    <w:lsdException w:name="List Table 3 Accent 4" w:uiPriority="48"/>
-    <w:lsdException w:name="List Table 4 Accent 4" w:uiPriority="49"/>
-    <w:lsdException w:name="List Table 5 Dark Accent 4" w:uiPriority="50"/>
-    <w:lsdException w:name="List Table 6 Colorful Accent 4" w:uiPriority="51"/>
-    <w:lsdException w:name="List Table 7 Colorful Accent 4" w:uiPriority="52"/>
-    <w:lsdException w:name="List Table 1 Light Accent 5" w:uiPriority="46"/>
-    <w:lsdException w:name="List Table 2 Accent 5" w:uiPriority="47"/>
-    <w:lsdException w:name="List Table 3 Accent 5" w:uiPriority="48"/>
-    <w:lsdException w:name="List Table 4 Accent 5" w:uiPriority="49"/>
-    <w:lsdException w:name="List Table 5 Dark Accent 5" w:uiPriority="50"/>
-    <w:lsdException w:name="List Table 6 Colorful Accent 5" w:uiPriority="51"/>
-    <w:lsdException w:name="List Table 7 Colorful Accent 5" w:uiPriority="52"/>
-    <w:lsdException w:name="List Table 1 Light Accent 6" w:uiPriority="46"/>
-    <w:lsdException w:name="List Table 2 Accent 6" w:uiPriority="47"/>
-    <w:lsdException w:name="List Table 3 Accent 6" w:uiPriority="48"/>
-    <w:lsdException w:name="List Table 4 Accent 6" w:uiPriority="49"/>
-    <w:lsdException w:name="List Table 5 Dark Accent 6" w:uiPriority="50"/>
-    <w:lsdException w:name="List Table 6 Colorful Accent 6" w:uiPriority="51"/>
-    <w:lsdException w:name="List Table 7 Colorful Accent 6" w:uiPriority="52"/>
+  <w:latentStyles w:defLockedState="0" w:defUIPriority="99" w:defSemiHidden="1" w:defUnhideWhenUsed="1" w:defQFormat="0" w:count="267">
+    <w:lsdException w:name="Normal" w:semiHidden="0" w:uiPriority="0" w:unhideWhenUsed="0" w:qFormat="1"/>
+    <w:lsdException w:name="heading 1" w:semiHidden="0" w:uiPriority="9" w:unhideWhenUsed="0" w:qFormat="1"/>
+    <w:lsdException w:name="heading 2" w:uiPriority="9" w:qFormat="1"/>
+    <w:lsdException w:name="heading 3" w:uiPriority="9" w:qFormat="1"/>
+    <w:lsdException w:name="heading 4" w:uiPriority="9" w:qFormat="1"/>
+    <w:lsdException w:name="heading 5" w:uiPriority="9" w:qFormat="1"/>
+    <w:lsdException w:name="heading 6" w:uiPriority="9" w:qFormat="1"/>
+    <w:lsdException w:name="heading 7" w:uiPriority="9" w:qFormat="1"/>
+    <w:lsdException w:name="heading 8" w:uiPriority="9" w:qFormat="1"/>
+    <w:lsdException w:name="heading 9" w:uiPriority="9" w:qFormat="1"/>
+    <w:lsdException w:name="toc 1" w:uiPriority="39"/>
+    <w:lsdException w:name="toc 2" w:uiPriority="39"/>
+    <w:lsdException w:name="toc 3" w:uiPriority="39"/>
+    <w:lsdException w:name="toc 4" w:uiPriority="39"/>
+    <w:lsdException w:name="toc 5" w:uiPriority="39"/>
+    <w:lsdException w:name="toc 6" w:uiPriority="39"/>
+    <w:lsdException w:name="toc 7" w:uiPriority="39"/>
+    <w:lsdException w:name="toc 8" w:uiPriority="39"/>
+    <w:lsdException w:name="toc 9" w:uiPriority="39"/>
+    <w:lsdException w:name="caption" w:uiPriority="35" w:qFormat="1"/>
+    <w:lsdException w:name="Title" w:semiHidden="0" w:uiPriority="10" w:unhideWhenUsed="0" w:qFormat="1"/>
+    <w:lsdException w:name="Default Paragraph Font" w:uiPriority="1"/>
+    <w:lsdException w:name="Subtitle" w:semiHidden="0" w:uiPriority="11" w:unhideWhenUsed="0" w:qFormat="1"/>
+    <w:lsdException w:name="Strong" w:semiHidden="0" w:uiPriority="22" w:unhideWhenUsed="0" w:qFormat="1"/>
+    <w:lsdException w:name="Emphasis" w:semiHidden="0" w:uiPriority="20" w:unhideWhenUsed="0" w:qFormat="1"/>
+    <w:lsdException w:name="Table Grid" w:semiHidden="0" w:uiPriority="39" w:unhideWhenUsed="0"/>
+    <w:lsdException w:name="Placeholder Text" w:unhideWhenUsed="0"/>
+    <w:lsdException w:name="No Spacing" w:semiHidden="0" w:uiPriority="1" w:unhideWhenUsed="0" w:qFormat="1"/>
+    <w:lsdException w:name="Light Shading" w:semiHidden="0" w:uiPriority="60" w:unhideWhenUsed="0"/>
+    <w:lsdException w:name="Light List" w:semiHidden="0" w:uiPriority="61" w:unhideWhenUsed="0"/>
+    <w:lsdException w:name="Light Grid" w:semiHidden="0" w:uiPriority="62" w:unhideWhenUsed="0"/>
+    <w:lsdException w:name="Medium Shading 1" w:semiHidden="0" w:uiPriority="63" w:unhideWhenUsed="0"/>
+    <w:lsdException w:name="Medium Shading 2" w:semiHidden="0" w:uiPriority="64" w:unhideWhenUsed="0"/>
+    <w:lsdException w:name="Medium List 1" w:semiHidden="0" w:uiPriority="65" w:unhideWhenUsed="0"/>
+    <w:lsdException w:name="Medium List 2" w:semiHidden="0" w:uiPriority="66" w:unhideWhenUsed="0"/>
+    <w:lsdException w:name="Medium Grid 1" w:semiHidden="0" w:uiPriority="67" w:unhideWhenUsed="0"/>
+    <w:lsdException w:name="Medium Grid 2" w:semiHidden="0" w:uiPriority="68" w:unhideWhenUsed="0"/>
+    <w:lsdException w:name="Medium Grid 3" w:semiHidden="0" w:uiPriority="69" w:unhideWhenUsed="0"/>
+    <w:lsdException w:name="Dark List" w:semiHidden="0" w:uiPriority="70" w:unhideWhenUsed="0"/>
+    <w:lsdException w:name="Colorful Shading" w:semiHidden="0" w:uiPriority="71" w:unhideWhenUsed="0"/>
+    <w:lsdException w:name="Colorful List" w:semiHidden="0" w:uiPriority="72" w:unhideWhenUsed="0"/>
+    <w:lsdException w:name="Colorful Grid" w:semiHidden="0" w:uiPriority="73" w:unhideWhenUsed="0"/>
+    <w:lsdException w:name="Light Shading Accent 1" w:semiHidden="0" w:uiPriority="60" w:unhideWhenUsed="0"/>
+    <w:lsdException w:name="Light List Accent 1" w:semiHidden="0" w:uiPriority="61" w:unhideWhenUsed="0"/>
+    <w:lsdException w:name="Light Grid Accent 1" w:semiHidden="0" w:uiPriority="62" w:unhideWhenUsed="0"/>
+    <w:lsdException w:name="Medium Shading 1 Accent 1" w:semiHidden="0" w:uiPriority="63" w:unhideWhenUsed="0"/>
+    <w:lsdException w:name="Medium Shading 2 Accent 1" w:semiHidden="0" w:uiPriority="64" w:unhideWhenUsed="0"/>
+    <w:lsdException w:name="Medium List 1 Accent 1" w:semiHidden="0" w:uiPriority="65" w:unhideWhenUsed="0"/>
+    <w:lsdException w:name="Revision" w:unhideWhenUsed="0"/>
+    <w:lsdException w:name="List Paragraph" w:semiHidden="0" w:uiPriority="34" w:unhideWhenUsed="0" w:qFormat="1"/>
+    <w:lsdException w:name="Quote" w:semiHidden="0" w:uiPriority="29" w:unhideWhenUsed="0" w:qFormat="1"/>
+    <w:lsdException w:name="Intense Quote" w:semiHidden="0" w:uiPriority="30" w:unhideWhenUsed="0" w:qFormat="1"/>
+    <w:lsdException w:name="Medium List 2 Accent 1" w:semiHidden="0" w:uiPriority="66" w:unhideWhenUsed="0"/>
+    <w:lsdException w:name="Medium Grid 1 Accent 1" w:semiHidden="0" w:uiPriority="67" w:unhideWhenUsed="0"/>
+    <w:lsdException w:name="Medium Grid 2 Accent 1" w:semiHidden="0" w:uiPriority="68" w:unhideWhenUsed="0"/>
+    <w:lsdException w:name="Medium Grid 3 Accent 1" w:semiHidden="0" w:uiPriority="69" w:unhideWhenUsed="0"/>
+    <w:lsdException w:name="Dark List Accent 1" w:semiHidden="0" w:uiPriority="70" w:unhideWhenUsed="0"/>
+    <w:lsdException w:name="Colorful Shading Accent 1" w:semiHidden="0" w:uiPriority="71" w:unhideWhenUsed="0"/>
+    <w:lsdException w:name="Colorful List Accent 1" w:semiHidden="0" w:uiPriority="72" w:unhideWhenUsed="0"/>
+    <w:lsdException w:name="Colorful Grid Accent 1" w:semiHidden="0" w:uiPriority="73" w:unhideWhenUsed="0"/>
+    <w:lsdException w:name="Light Shading Accent 2" w:semiHidden="0" w:uiPriority="60" w:unhideWhenUsed="0"/>
+    <w:lsdException w:name="Light List Accent 2" w:semiHidden="0" w:uiPriority="61" w:unhideWhenUsed="0"/>
+    <w:lsdException w:name="Light Grid Accent 2" w:semiHidden="0" w:uiPriority="62" w:unhideWhenUsed="0"/>
+    <w:lsdException w:name="Medium Shading 1 Accent 2" w:semiHidden="0" w:uiPriority="63" w:unhideWhenUsed="0"/>
+    <w:lsdException w:name="Medium Shading 2 Accent 2" w:semiHidden="0" w:uiPriority="64" w:unhideWhenUsed="0"/>
+    <w:lsdException w:name="Medium List 1 Accent 2" w:semiHidden="0" w:uiPriority="65" w:unhideWhenUsed="0"/>
+    <w:lsdException w:name="Medium List 2 Accent 2" w:semiHidden="0" w:uiPriority="66" w:unhideWhenUsed="0"/>
+    <w:lsdException w:name="Medium Grid 1 Accent 2" w:semiHidden="0" w:uiPriority="67" w:unhideWhenUsed="0"/>
+    <w:lsdException w:name="Medium Grid 2 Accent 2" w:semiHidden="0" w:uiPriority="68" w:unhideWhenUsed="0"/>
+    <w:lsdException w:name="Medium Grid 3 Accent 2" w:semiHidden="0" w:uiPriority="69" w:unhideWhenUsed="0"/>
+    <w:lsdException w:name="Dark List Accent 2" w:semiHidden="0" w:uiPriority="70" w:unhideWhenUsed="0"/>
+    <w:lsdException w:name="Colorful Shading Accent 2" w:semiHidden="0" w:uiPriority="71" w:unhideWhenUsed="0"/>
+    <w:lsdException w:name="Colorful List Accent 2" w:semiHidden="0" w:uiPriority="72" w:unhideWhenUsed="0"/>
+    <w:lsdException w:name="Colorful Grid Accent 2" w:semiHidden="0" w:uiPriority="73" w:unhideWhenUsed="0"/>
+    <w:lsdException w:name="Light Shading Accent 3" w:semiHidden="0" w:uiPriority="60" w:unhideWhenUsed="0"/>
+    <w:lsdException w:name="Light List Accent 3" w:semiHidden="0" w:uiPriority="61" w:unhideWhenUsed="0"/>
+    <w:lsdException w:name="Light Grid Accent 3" w:semiHidden="0" w:uiPriority="62" w:unhideWhenUsed="0"/>
+    <w:lsdException w:name="Medium Shading 1 Accent 3" w:semiHidden="0" w:uiPriority="63" w:unhideWhenUsed="0"/>
+    <w:lsdException w:name="Medium Shading 2 Accent 3" w:semiHidden="0" w:uiPriority="64" w:unhideWhenUsed="0"/>
+    <w:lsdException w:name="Medium List 1 Accent 3" w:semiHidden="0" w:uiPriority="65" w:unhideWhenUsed="0"/>
+    <w:lsdException w:name="Medium List 2 Accent 3" w:semiHidden="0" w:uiPriority="66" w:unhideWhenUsed="0"/>
+    <w:lsdException w:name="Medium Grid 1 Accent 3" w:semiHidden="0" w:uiPriority="67" w:unhideWhenUsed="0"/>
+    <w:lsdException w:name="Medium Grid 2 Accent 3" w:semiHidden="0" w:uiPriority="68" w:unhideWhenUsed="0"/>
+    <w:lsdException w:name="Medium Grid 3 Accent 3" w:semiHidden="0" w:uiPriority="69" w:unhideWhenUsed="0"/>
+    <w:lsdException w:name="Dark List Accent 3" w:semiHidden="0" w:uiPriority="70" w:unhideWhenUsed="0"/>
+    <w:lsdException w:name="Colorful Shading Accent 3" w:semiHidden="0" w:uiPriority="71" w:unhideWhenUsed="0"/>
+    <w:lsdException w:name="Colorful List Accent 3" w:semiHidden="0" w:uiPriority="72" w:unhideWhenUsed="0"/>
+    <w:lsdException w:name="Colorful Grid Accent 3" w:semiHidden="0" w:uiPriority="73" w:unhideWhenUsed="0"/>
+    <w:lsdException w:name="Light Shading Accent 4" w:semiHidden="0" w:uiPriority="60" w:unhideWhenUsed="0"/>
+    <w:lsdException w:name="Light List Accent 4" w:semiHidden="0" w:uiPriority="61" w:unhideWhenUsed="0"/>
+    <w:lsdException w:name="Light Grid Accent 4" w:semiHidden="0" w:uiPriority="62" w:unhideWhenUsed="0"/>
+    <w:lsdException w:name="Medium Shading 1 Accent 4" w:semiHidden="0" w:uiPriority="63" w:unhideWhenUsed="0"/>
+    <w:lsdException w:name="Medium Shading 2 Accent 4" w:semiHidden="0" w:uiPriority="64" w:unhideWhenUsed="0"/>
+    <w:lsdException w:name="Medium List 1 Accent 4" w:semiHidden="0" w:uiPriority="65" w:unhideWhenUsed="0"/>
+    <w:lsdException w:name="Medium List 2 Accent 4" w:semiHidden="0" w:uiPriority="66" w:unhideWhenUsed="0"/>
+    <w:lsdException w:name="Medium Grid 1 Accent 4" w:semiHidden="0" w:uiPriority="67" w:unhideWhenUsed="0"/>
+    <w:lsdException w:name="Medium Grid 2 Accent 4" w:semiHidden="0" w:uiPriority="68" w:unhideWhenUsed="0"/>
+    <w:lsdException w:name="Medium Grid 3 Accent 4" w:semiHidden="0" w:uiPriority="69" w:unhideWhenUsed="0"/>
+    <w:lsdException w:name="Dark List Accent 4" w:semiHidden="0" w:uiPriority="70" w:unhideWhenUsed="0"/>
+    <w:lsdException w:name="Colorful Shading Accent 4" w:semiHidden="0" w:uiPriority="71" w:unhideWhenUsed="0"/>
+    <w:lsdException w:name="Colorful List Accent 4" w:semiHidden="0" w:uiPriority="72" w:unhideWhenUsed="0"/>
+    <w:lsdException w:name="Colorful Grid Accent 4" w:semiHidden="0" w:uiPriority="73" w:unhideWhenUsed="0"/>
+    <w:lsdException w:name="Light Shading Accent 5" w:semiHidden="0" w:uiPriority="60" w:unhideWhenUsed="0"/>
+    <w:lsdException w:name="Light List Accent 5" w:semiHidden="0" w:uiPriority="61" w:unhideWhenUsed="0"/>
+    <w:lsdException w:name="Light Grid Accent 5" w:semiHidden="0" w:uiPriority="62" w:unhideWhenUsed="0"/>
+    <w:lsdException w:name="Medium Shading 1 Accent 5" w:semiHidden="0" w:uiPriority="63" w:unhideWhenUsed="0"/>
+    <w:lsdException w:name="Medium Shading 2 Accent 5" w:semiHidden="0" w:uiPriority="64" w:unhideWhenUsed="0"/>
+    <w:lsdException w:name="Medium List 1 Accent 5" w:semiHidden="0" w:uiPriority="65" w:unhideWhenUsed="0"/>
+    <w:lsdException w:name="Medium List 2 Accent 5" w:semiHidden="0" w:uiPriority="66" w:unhideWhenUsed="0"/>
+    <w:lsdException w:name="Medium Grid 1 Accent 5" w:semiHidden="0" w:uiPriority="67" w:unhideWhenUsed="0"/>
+    <w:lsdException w:name="Medium Grid 2 Accent 5" w:semiHidden="0" w:uiPriority="68" w:unhideWhenUsed="0"/>
+    <w:lsdException w:name="Medium Grid 3 Accent 5" w:semiHidden="0" w:uiPriority="69" w:unhideWhenUsed="0"/>
+    <w:lsdException w:name="Dark List Accent 5" w:semiHidden="0" w:uiPriority="70" w:unhideWhenUsed="0"/>
+    <w:lsdException w:name="Colorful Shading Accent 5" w:semiHidden="0" w:uiPriority="71" w:unhideWhenUsed="0"/>
+    <w:lsdException w:name="Colorful List Accent 5" w:semiHidden="0" w:uiPriority="72" w:unhideWhenUsed="0"/>
+    <w:lsdException w:name="Colorful Grid Accent 5" w:semiHidden="0" w:uiPriority="73" w:unhideWhenUsed="0"/>
+    <w:lsdException w:name="Light Shading Accent 6" w:semiHidden="0" w:uiPriority="60" w:unhideWhenUsed="0"/>
+    <w:lsdException w:name="Light List Accent 6" w:semiHidden="0" w:uiPriority="61" w:unhideWhenUsed="0"/>
+    <w:lsdException w:name="Light Grid Accent 6" w:semiHidden="0" w:uiPriority="62" w:unhideWhenUsed="0"/>
+    <w:lsdException w:name="Medium Shading 1 Accent 6" w:semiHidden="0" w:uiPriority="63" w:unhideWhenUsed="0"/>
+    <w:lsdException w:name="Medium Shading 2 Accent 6" w:semiHidden="0" w:uiPriority="64" w:unhideWhenUsed="0"/>
+    <w:lsdException w:name="Medium List 1 Accent 6" w:semiHidden="0" w:uiPriority="65" w:unhideWhenUsed="0"/>
+    <w:lsdException w:name="Medium List 2 Accent 6" w:semiHidden="0" w:uiPriority="66" w:unhideWhenUsed="0"/>
+    <w:lsdException w:name="Medium Grid 1 Accent 6" w:semiHidden="0" w:uiPriority="67" w:unhideWhenUsed="0"/>
+    <w:lsdException w:name="Medium Grid 2 Accent 6" w:semiHidden="0" w:uiPriority="68" w:unhideWhenUsed="0"/>
+    <w:lsdException w:name="Medium Grid 3 Accent 6" w:semiHidden="0" w:uiPriority="69" w:unhideWhenUsed="0"/>
+    <w:lsdException w:name="Dark List Accent 6" w:semiHidden="0" w:uiPriority="70" w:unhideWhenUsed="0"/>
+    <w:lsdException w:name="Colorful Shading Accent 6" w:semiHidden="0" w:uiPriority="71" w:unhideWhenUsed="0"/>
+    <w:lsdException w:name="Colorful List Accent 6" w:semiHidden="0" w:uiPriority="72" w:unhideWhenUsed="0"/>
+    <w:lsdException w:name="Colorful Grid Accent 6" w:semiHidden="0" w:uiPriority="73" w:unhideWhenUsed="0"/>
+    <w:lsdException w:name="Subtle Emphasis" w:semiHidden="0" w:uiPriority="19" w:unhideWhenUsed="0" w:qFormat="1"/>
+    <w:lsdException w:name="Intense Emphasis" w:semiHidden="0" w:uiPriority="21" w:unhideWhenUsed="0" w:qFormat="1"/>
+    <w:lsdException w:name="Subtle Reference" w:semiHidden="0" w:uiPriority="31" w:unhideWhenUsed="0" w:qFormat="1"/>
+    <w:lsdException w:name="Intense Reference" w:semiHidden="0" w:uiPriority="32" w:unhideWhenUsed="0" w:qFormat="1"/>
+    <w:lsdException w:name="Book Title" w:semiHidden="0" w:uiPriority="33" w:unhideWhenUsed="0" w:qFormat="1"/>
+    <w:lsdException w:name="Bibliography" w:uiPriority="37"/>
+    <w:lsdException w:name="TOC Heading" w:uiPriority="39" w:qFormat="1"/>
   </w:latentStyles>
   <w:style w:type="paragraph" w:default="1" w:styleId="Normal">
     <w:name w:val="Normal"/>
@@ -1781,6 +1777,7 @@
     <w:uiPriority w:val="99"/>
     <w:semiHidden/>
     <w:unhideWhenUsed/>
+    <w:qFormat/>
     <w:tblPr>
       <w:tblInd w:w="0" w:type="dxa"/>
       <w:tblCellMar>
@@ -2281,7 +2278,7 @@
   <a:extraClrSchemeLst/>
   <a:extLst>
     <a:ext uri="{05A4C25C-085E-4340-85A3-A5531E510DB2}">
-      <thm15:themeFamily xmlns:thm15="http://schemas.microsoft.com/office/thememl/2012/main" name="Office Theme" id="{62F939B6-93AF-4DB8-9C6B-D6C7DFDC589F}" vid="{4A3C46E8-61CC-4603-A589-7422A47A8E4A}"/>
+      <thm15:themeFamily xmlns:thm15="http://schemas.microsoft.com/office/thememl/2012/main" xmlns="" name="Office Theme" id="{62F939B6-93AF-4DB8-9C6B-D6C7DFDC589F}" vid="{4A3C46E8-61CC-4603-A589-7422A47A8E4A}"/>
     </a:ext>
   </a:extLst>
 </a:theme>

</xml_diff>